<commit_message>
Actualización documento planificación configuración
Actualización documento planificación configuración
</commit_message>
<xml_diff>
--- a/FGPR_018_06 - Plan de Gestión de la Configuración.docx
+++ b/FGPR_018_06 - Plan de Gestión de la Configuración.docx
@@ -1,6 +1,6 @@
 
 <file path=word/document.xml><?xml version="1.0" encoding="utf-8"?>
-<w:document xmlns:wpc="http://schemas.microsoft.com/office/word/2010/wordprocessingCanvas" xmlns:cx="http://schemas.microsoft.com/office/drawing/2014/chartex" xmlns:cx1="http://schemas.microsoft.com/office/drawing/2015/9/8/chartex" xmlns:cx2="http://schemas.microsoft.com/office/drawing/2015/10/21/chartex" xmlns:cx3="http://schemas.microsoft.com/office/drawing/2016/5/9/chartex" xmlns:cx4="http://schemas.microsoft.com/office/drawing/2016/5/10/chartex" xmlns:cx5="http://schemas.microsoft.com/office/drawing/2016/5/11/chartex" xmlns:cx6="http://schemas.microsoft.com/office/drawing/2016/5/12/chartex" xmlns:cx7="http://schemas.microsoft.com/office/drawing/2016/5/13/chartex" xmlns:cx8="http://schemas.microsoft.com/office/drawing/2016/5/14/chartex" xmlns:mc="http://schemas.openxmlformats.org/markup-compatibility/2006" xmlns:aink="http://schemas.microsoft.com/office/drawing/2016/ink" xmlns:am3d="http://schemas.microsoft.com/office/drawing/2017/model3d" xmlns:o="urn:schemas-microsoft-com:office:office" xmlns:r="http://schemas.openxmlformats.org/officeDocument/2006/relationships" xmlns:m="http://schemas.openxmlformats.org/officeDocument/2006/math" xmlns:v="urn:schemas-microsoft-com:vml" xmlns:wp14="http://schemas.microsoft.com/office/word/2010/wordprocessingDrawing" xmlns:wp="http://schemas.openxmlformats.org/drawingml/2006/wordprocessingDrawing" xmlns:w10="urn:schemas-microsoft-com:office:word" xmlns:w="http://schemas.openxmlformats.org/wordprocessingml/2006/main" xmlns:w14="http://schemas.microsoft.com/office/word/2010/wordml" xmlns:w15="http://schemas.microsoft.com/office/word/2012/wordml" xmlns:w16cex="http://schemas.microsoft.com/office/word/2018/wordml/cex" xmlns:w16cid="http://schemas.microsoft.com/office/word/2016/wordml/cid" xmlns:w16="http://schemas.microsoft.com/office/word/2018/wordml" xmlns:w16se="http://schemas.microsoft.com/office/word/2015/wordml/symex" xmlns:wpg="http://schemas.microsoft.com/office/word/2010/wordprocessingGroup" xmlns:wpi="http://schemas.microsoft.com/office/word/2010/wordprocessingInk" xmlns:wne="http://schemas.microsoft.com/office/word/2006/wordml" xmlns:wps="http://schemas.microsoft.com/office/word/2010/wordprocessingShape" mc:Ignorable="w14 w15 w16se w16cid w16 w16cex wp14">
+<w:document xmlns:wpc="http://schemas.microsoft.com/office/word/2010/wordprocessingCanvas" xmlns:cx="http://schemas.microsoft.com/office/drawing/2014/chartex" xmlns:mc="http://schemas.openxmlformats.org/markup-compatibility/2006" xmlns:o="urn:schemas-microsoft-com:office:office" xmlns:r="http://schemas.openxmlformats.org/officeDocument/2006/relationships" xmlns:m="http://schemas.openxmlformats.org/officeDocument/2006/math" xmlns:v="urn:schemas-microsoft-com:vml" xmlns:wp14="http://schemas.microsoft.com/office/word/2010/wordprocessingDrawing" xmlns:wp="http://schemas.openxmlformats.org/drawingml/2006/wordprocessingDrawing" xmlns:w10="urn:schemas-microsoft-com:office:word" xmlns:w="http://schemas.openxmlformats.org/wordprocessingml/2006/main" xmlns:w14="http://schemas.microsoft.com/office/word/2010/wordml" xmlns:w15="http://schemas.microsoft.com/office/word/2012/wordml" xmlns:w16se="http://schemas.microsoft.com/office/word/2015/wordml/symex" xmlns:wpg="http://schemas.microsoft.com/office/word/2010/wordprocessingGroup" xmlns:wpi="http://schemas.microsoft.com/office/word/2010/wordprocessingInk" xmlns:wne="http://schemas.microsoft.com/office/word/2006/wordml" xmlns:wps="http://schemas.microsoft.com/office/word/2010/wordprocessingShape" mc:Ignorable="w14 w15 w16se wp14">
   <w:body>
     <w:tbl>
       <w:tblPr>
@@ -232,7 +232,7 @@
         </w:tc>
         <w:tc>
           <w:tcPr>
-            <w:tcW w:w="2833" w:type="dxa"/>
+            <w:tcW w:w="2835" w:type="dxa"/>
             <w:shd w:val="clear" w:color="auto" w:fill="F2F2F2"/>
             <w:vAlign w:val="center"/>
           </w:tcPr>
@@ -395,7 +395,7 @@
         </w:tc>
         <w:tc>
           <w:tcPr>
-            <w:tcW w:w="2833" w:type="dxa"/>
+            <w:tcW w:w="2835" w:type="dxa"/>
             <w:shd w:val="clear" w:color="auto" w:fill="auto"/>
             <w:vAlign w:val="center"/>
           </w:tcPr>
@@ -416,6 +416,164 @@
                 <w:lang w:val="es-ES"/>
               </w:rPr>
               <w:t>Versión Original</w:t>
+            </w:r>
+          </w:p>
+        </w:tc>
+      </w:tr>
+      <w:tr>
+        <w:trPr>
+          <w:trHeight w:val="217"/>
+          <w:jc w:val="center"/>
+        </w:trPr>
+        <w:tc>
+          <w:tcPr>
+            <w:tcW w:w="875" w:type="dxa"/>
+          </w:tcPr>
+          <w:p>
+            <w:pPr>
+              <w:jc w:val="center"/>
+              <w:rPr>
+                <w:rFonts w:ascii="Verdana" w:hAnsi="Verdana" w:cs="Arial"/>
+                <w:sz w:val="18"/>
+                <w:szCs w:val="18"/>
+                <w:lang w:val="es-ES"/>
+              </w:rPr>
+            </w:pPr>
+            <w:r>
+              <w:rPr>
+                <w:rFonts w:ascii="Verdana" w:hAnsi="Verdana" w:cs="Arial"/>
+                <w:sz w:val="18"/>
+                <w:szCs w:val="18"/>
+                <w:lang w:val="es-ES"/>
+              </w:rPr>
+              <w:t>1.1</w:t>
+            </w:r>
+          </w:p>
+        </w:tc>
+        <w:tc>
+          <w:tcPr>
+            <w:tcW w:w="1078" w:type="dxa"/>
+          </w:tcPr>
+          <w:p>
+            <w:pPr>
+              <w:jc w:val="center"/>
+              <w:rPr>
+                <w:rFonts w:ascii="Verdana" w:hAnsi="Verdana" w:cs="Arial"/>
+                <w:sz w:val="18"/>
+                <w:szCs w:val="18"/>
+                <w:lang w:val="es-ES"/>
+              </w:rPr>
+            </w:pPr>
+            <w:r>
+              <w:rPr>
+                <w:rFonts w:ascii="Verdana" w:hAnsi="Verdana" w:cs="Arial"/>
+                <w:sz w:val="18"/>
+                <w:szCs w:val="18"/>
+                <w:lang w:val="es-ES"/>
+              </w:rPr>
+              <w:t>JN / KS</w:t>
+            </w:r>
+          </w:p>
+        </w:tc>
+        <w:tc>
+          <w:tcPr>
+            <w:tcW w:w="1354" w:type="dxa"/>
+          </w:tcPr>
+          <w:p>
+            <w:pPr>
+              <w:jc w:val="center"/>
+              <w:rPr>
+                <w:rFonts w:ascii="Verdana" w:hAnsi="Verdana" w:cs="Arial"/>
+                <w:sz w:val="18"/>
+                <w:szCs w:val="18"/>
+                <w:lang w:val="es-ES"/>
+              </w:rPr>
+            </w:pPr>
+            <w:r>
+              <w:rPr>
+                <w:rFonts w:ascii="Verdana" w:hAnsi="Verdana" w:cs="Arial"/>
+                <w:sz w:val="18"/>
+                <w:szCs w:val="18"/>
+                <w:lang w:val="es-ES"/>
+              </w:rPr>
+              <w:t>FD</w:t>
+            </w:r>
+          </w:p>
+        </w:tc>
+        <w:tc>
+          <w:tcPr>
+            <w:tcW w:w="1399" w:type="dxa"/>
+          </w:tcPr>
+          <w:p>
+            <w:pPr>
+              <w:jc w:val="center"/>
+              <w:rPr>
+                <w:rFonts w:ascii="Verdana" w:hAnsi="Verdana" w:cs="Arial"/>
+                <w:sz w:val="18"/>
+                <w:szCs w:val="18"/>
+                <w:lang w:val="es-ES"/>
+              </w:rPr>
+            </w:pPr>
+            <w:r>
+              <w:rPr>
+                <w:rFonts w:ascii="Verdana" w:hAnsi="Verdana" w:cs="Arial"/>
+                <w:sz w:val="18"/>
+                <w:szCs w:val="18"/>
+                <w:lang w:val="es-ES"/>
+              </w:rPr>
+              <w:t>AR</w:t>
+            </w:r>
+          </w:p>
+        </w:tc>
+        <w:tc>
+          <w:tcPr>
+            <w:tcW w:w="942" w:type="dxa"/>
+            <w:vAlign w:val="center"/>
+          </w:tcPr>
+          <w:p>
+            <w:pPr>
+              <w:jc w:val="center"/>
+              <w:rPr>
+                <w:rFonts w:ascii="Verdana" w:hAnsi="Verdana" w:cs="Arial"/>
+                <w:sz w:val="18"/>
+                <w:szCs w:val="18"/>
+                <w:lang w:val="es-ES"/>
+              </w:rPr>
+            </w:pPr>
+            <w:r>
+              <w:rPr>
+                <w:rFonts w:ascii="Verdana" w:hAnsi="Verdana" w:cs="Arial"/>
+                <w:sz w:val="18"/>
+                <w:szCs w:val="18"/>
+                <w:lang w:val="es-ES"/>
+              </w:rPr>
+              <w:t>21/11/2020</w:t>
+            </w:r>
+          </w:p>
+        </w:tc>
+        <w:tc>
+          <w:tcPr>
+            <w:tcW w:w="2835" w:type="dxa"/>
+            <w:shd w:val="clear" w:color="auto" w:fill="auto"/>
+            <w:vAlign w:val="center"/>
+          </w:tcPr>
+          <w:p>
+            <w:pPr>
+              <w:rPr>
+                <w:rFonts w:ascii="Verdana" w:hAnsi="Verdana" w:cs="Arial"/>
+                <w:sz w:val="18"/>
+                <w:szCs w:val="18"/>
+                <w:lang w:val="es-ES"/>
+              </w:rPr>
+            </w:pPr>
+            <w:r>
+              <w:rPr>
+                <w:rFonts w:ascii="Verdana" w:hAnsi="Verdana" w:cs="Arial"/>
+                <w:sz w:val="18"/>
+                <w:szCs w:val="18"/>
+                <w:lang w:val="es-ES"/>
+              </w:rPr>
+              <w:t>Actualización del documento</w:t>
             </w:r>
           </w:p>
         </w:tc>
@@ -1669,7 +1827,59 @@
                 <w:szCs w:val="16"/>
                 <w:lang w:val="es-ES"/>
               </w:rPr>
-              <w:t>Formato (e=electrónico h=hard copy)</w:t>
+              <w:t>Formato (e=electrónico h=</w:t>
+            </w:r>
+            <w:proofErr w:type="spellStart"/>
+            <w:r>
+              <w:rPr>
+                <w:rFonts w:ascii="Verdana" w:hAnsi="Verdana"/>
+                <w:b/>
+                <w:i/>
+                <w:smallCaps/>
+                <w:sz w:val="18"/>
+                <w:szCs w:val="16"/>
+                <w:lang w:val="es-ES"/>
+              </w:rPr>
+              <w:t>hard</w:t>
+            </w:r>
+            <w:proofErr w:type="spellEnd"/>
+            <w:r>
+              <w:rPr>
+                <w:rFonts w:ascii="Verdana" w:hAnsi="Verdana"/>
+                <w:b/>
+                <w:i/>
+                <w:smallCaps/>
+                <w:sz w:val="18"/>
+                <w:szCs w:val="16"/>
+                <w:lang w:val="es-ES"/>
+              </w:rPr>
+              <w:t xml:space="preserve"> </w:t>
+            </w:r>
+            <w:proofErr w:type="spellStart"/>
+            <w:r>
+              <w:rPr>
+                <w:rFonts w:ascii="Verdana" w:hAnsi="Verdana"/>
+                <w:b/>
+                <w:i/>
+                <w:smallCaps/>
+                <w:sz w:val="18"/>
+                <w:szCs w:val="16"/>
+                <w:lang w:val="es-ES"/>
+              </w:rPr>
+              <w:t>copy</w:t>
+            </w:r>
+            <w:proofErr w:type="spellEnd"/>
+            <w:r>
+              <w:rPr>
+                <w:rFonts w:ascii="Verdana" w:hAnsi="Verdana"/>
+                <w:b/>
+                <w:i/>
+                <w:smallCaps/>
+                <w:sz w:val="18"/>
+                <w:szCs w:val="16"/>
+                <w:lang w:val="es-ES"/>
+              </w:rPr>
+              <w:t>)</w:t>
             </w:r>
           </w:p>
         </w:tc>
@@ -2108,14 +2318,25 @@
                 <w:lang w:val="es-ES"/>
               </w:rPr>
             </w:pPr>
-            <w:r>
-              <w:rPr>
-                <w:rFonts w:ascii="Verdana" w:hAnsi="Verdana"/>
-                <w:sz w:val="16"/>
-                <w:szCs w:val="16"/>
-                <w:lang w:val="es-ES"/>
-              </w:rPr>
-              <w:t>Backup primario y almacenamiento secundario</w:t>
+            <w:proofErr w:type="spellStart"/>
+            <w:r>
+              <w:rPr>
+                <w:rFonts w:ascii="Verdana" w:hAnsi="Verdana"/>
+                <w:sz w:val="16"/>
+                <w:szCs w:val="16"/>
+                <w:lang w:val="es-ES"/>
+              </w:rPr>
+              <w:t>Backup</w:t>
+            </w:r>
+            <w:proofErr w:type="spellEnd"/>
+            <w:r>
+              <w:rPr>
+                <w:rFonts w:ascii="Verdana" w:hAnsi="Verdana"/>
+                <w:sz w:val="16"/>
+                <w:szCs w:val="16"/>
+                <w:lang w:val="es-ES"/>
+              </w:rPr>
+              <w:t xml:space="preserve"> primario y almacenamiento secundario</w:t>
             </w:r>
           </w:p>
         </w:tc>
@@ -2329,14 +2550,25 @@
                 <w:lang w:val="es-EC"/>
               </w:rPr>
             </w:pPr>
-            <w:r>
-              <w:rPr>
-                <w:rFonts w:ascii="Verdana" w:hAnsi="Verdana"/>
-                <w:sz w:val="16"/>
-                <w:szCs w:val="16"/>
-                <w:lang w:val="es-ES"/>
-              </w:rPr>
-              <w:t>Backup primario y almacenamiento secundario</w:t>
+            <w:proofErr w:type="spellStart"/>
+            <w:r>
+              <w:rPr>
+                <w:rFonts w:ascii="Verdana" w:hAnsi="Verdana"/>
+                <w:sz w:val="16"/>
+                <w:szCs w:val="16"/>
+                <w:lang w:val="es-ES"/>
+              </w:rPr>
+              <w:t>Backup</w:t>
+            </w:r>
+            <w:proofErr w:type="spellEnd"/>
+            <w:r>
+              <w:rPr>
+                <w:rFonts w:ascii="Verdana" w:hAnsi="Verdana"/>
+                <w:sz w:val="16"/>
+                <w:szCs w:val="16"/>
+                <w:lang w:val="es-ES"/>
+              </w:rPr>
+              <w:t xml:space="preserve"> primario y almacenamiento secundario</w:t>
             </w:r>
           </w:p>
         </w:tc>
@@ -2541,14 +2773,25 @@
                 <w:lang w:val="es-EC"/>
               </w:rPr>
             </w:pPr>
-            <w:r>
-              <w:rPr>
-                <w:rFonts w:ascii="Verdana" w:hAnsi="Verdana"/>
-                <w:sz w:val="16"/>
-                <w:szCs w:val="16"/>
-                <w:lang w:val="es-ES"/>
-              </w:rPr>
-              <w:t>Backup primario y almacenamiento secundario</w:t>
+            <w:proofErr w:type="spellStart"/>
+            <w:r>
+              <w:rPr>
+                <w:rFonts w:ascii="Verdana" w:hAnsi="Verdana"/>
+                <w:sz w:val="16"/>
+                <w:szCs w:val="16"/>
+                <w:lang w:val="es-ES"/>
+              </w:rPr>
+              <w:t>Backup</w:t>
+            </w:r>
+            <w:proofErr w:type="spellEnd"/>
+            <w:r>
+              <w:rPr>
+                <w:rFonts w:ascii="Verdana" w:hAnsi="Verdana"/>
+                <w:sz w:val="16"/>
+                <w:szCs w:val="16"/>
+                <w:lang w:val="es-ES"/>
+              </w:rPr>
+              <w:t xml:space="preserve"> primario y almacenamiento secundario</w:t>
             </w:r>
           </w:p>
         </w:tc>
@@ -2592,6 +2835,7 @@
                 <w:lang w:val="es-ES"/>
               </w:rPr>
             </w:pPr>
+            <w:proofErr w:type="spellStart"/>
             <w:r>
               <w:rPr>
                 <w:rFonts w:ascii="Verdana" w:hAnsi="Verdana"/>
@@ -2601,6 +2845,7 @@
               </w:rPr>
               <w:t>CalculoEstimacionCocomoII</w:t>
             </w:r>
+            <w:proofErr w:type="spellEnd"/>
           </w:p>
         </w:tc>
         <w:tc>
@@ -2753,14 +2998,25 @@
                 <w:lang w:val="es-EC"/>
               </w:rPr>
             </w:pPr>
-            <w:r>
-              <w:rPr>
-                <w:rFonts w:ascii="Verdana" w:hAnsi="Verdana"/>
-                <w:sz w:val="16"/>
-                <w:szCs w:val="16"/>
-                <w:lang w:val="es-ES"/>
-              </w:rPr>
-              <w:t>Backup primario y almacenamiento secundario</w:t>
+            <w:proofErr w:type="spellStart"/>
+            <w:r>
+              <w:rPr>
+                <w:rFonts w:ascii="Verdana" w:hAnsi="Verdana"/>
+                <w:sz w:val="16"/>
+                <w:szCs w:val="16"/>
+                <w:lang w:val="es-ES"/>
+              </w:rPr>
+              <w:t>Backup</w:t>
+            </w:r>
+            <w:proofErr w:type="spellEnd"/>
+            <w:r>
+              <w:rPr>
+                <w:rFonts w:ascii="Verdana" w:hAnsi="Verdana"/>
+                <w:sz w:val="16"/>
+                <w:szCs w:val="16"/>
+                <w:lang w:val="es-ES"/>
+              </w:rPr>
+              <w:t xml:space="preserve"> primario y almacenamiento secundario</w:t>
             </w:r>
           </w:p>
         </w:tc>
@@ -2966,14 +3222,25 @@
                 <w:lang w:val="es-EC"/>
               </w:rPr>
             </w:pPr>
-            <w:r>
-              <w:rPr>
-                <w:rFonts w:ascii="Verdana" w:hAnsi="Verdana"/>
-                <w:sz w:val="16"/>
-                <w:szCs w:val="16"/>
-                <w:lang w:val="es-ES"/>
-              </w:rPr>
-              <w:t>Backup primario y almacenamiento secundario</w:t>
+            <w:proofErr w:type="spellStart"/>
+            <w:r>
+              <w:rPr>
+                <w:rFonts w:ascii="Verdana" w:hAnsi="Verdana"/>
+                <w:sz w:val="16"/>
+                <w:szCs w:val="16"/>
+                <w:lang w:val="es-ES"/>
+              </w:rPr>
+              <w:t>Backup</w:t>
+            </w:r>
+            <w:proofErr w:type="spellEnd"/>
+            <w:r>
+              <w:rPr>
+                <w:rFonts w:ascii="Verdana" w:hAnsi="Verdana"/>
+                <w:sz w:val="16"/>
+                <w:szCs w:val="16"/>
+                <w:lang w:val="es-ES"/>
+              </w:rPr>
+              <w:t xml:space="preserve"> primario y almacenamiento secundario</w:t>
             </w:r>
           </w:p>
         </w:tc>
@@ -3178,14 +3445,25 @@
                 <w:lang w:val="es-EC"/>
               </w:rPr>
             </w:pPr>
-            <w:r>
-              <w:rPr>
-                <w:rFonts w:ascii="Verdana" w:hAnsi="Verdana"/>
-                <w:sz w:val="16"/>
-                <w:szCs w:val="16"/>
-                <w:lang w:val="es-ES"/>
-              </w:rPr>
-              <w:t>Backup primario y almacenamiento secundario</w:t>
+            <w:proofErr w:type="spellStart"/>
+            <w:r>
+              <w:rPr>
+                <w:rFonts w:ascii="Verdana" w:hAnsi="Verdana"/>
+                <w:sz w:val="16"/>
+                <w:szCs w:val="16"/>
+                <w:lang w:val="es-ES"/>
+              </w:rPr>
+              <w:t>Backup</w:t>
+            </w:r>
+            <w:proofErr w:type="spellEnd"/>
+            <w:r>
+              <w:rPr>
+                <w:rFonts w:ascii="Verdana" w:hAnsi="Verdana"/>
+                <w:sz w:val="16"/>
+                <w:szCs w:val="16"/>
+                <w:lang w:val="es-ES"/>
+              </w:rPr>
+              <w:t xml:space="preserve"> primario y almacenamiento secundario</w:t>
             </w:r>
           </w:p>
         </w:tc>
@@ -3390,14 +3668,25 @@
                 <w:lang w:val="es-EC"/>
               </w:rPr>
             </w:pPr>
-            <w:r>
-              <w:rPr>
-                <w:rFonts w:ascii="Verdana" w:hAnsi="Verdana"/>
-                <w:sz w:val="16"/>
-                <w:szCs w:val="16"/>
-                <w:lang w:val="es-ES"/>
-              </w:rPr>
-              <w:t>Backup primario y almacenamiento secundario</w:t>
+            <w:proofErr w:type="spellStart"/>
+            <w:r>
+              <w:rPr>
+                <w:rFonts w:ascii="Verdana" w:hAnsi="Verdana"/>
+                <w:sz w:val="16"/>
+                <w:szCs w:val="16"/>
+                <w:lang w:val="es-ES"/>
+              </w:rPr>
+              <w:t>Backup</w:t>
+            </w:r>
+            <w:proofErr w:type="spellEnd"/>
+            <w:r>
+              <w:rPr>
+                <w:rFonts w:ascii="Verdana" w:hAnsi="Verdana"/>
+                <w:sz w:val="16"/>
+                <w:szCs w:val="16"/>
+                <w:lang w:val="es-ES"/>
+              </w:rPr>
+              <w:t xml:space="preserve"> primario y almacenamiento secundario</w:t>
             </w:r>
           </w:p>
         </w:tc>
@@ -3602,14 +3891,25 @@
                 <w:lang w:val="es-EC"/>
               </w:rPr>
             </w:pPr>
-            <w:r>
-              <w:rPr>
-                <w:rFonts w:ascii="Verdana" w:hAnsi="Verdana"/>
-                <w:sz w:val="16"/>
-                <w:szCs w:val="16"/>
-                <w:lang w:val="es-ES"/>
-              </w:rPr>
-              <w:t>Backup primario y almacenamiento secundario</w:t>
+            <w:proofErr w:type="spellStart"/>
+            <w:r>
+              <w:rPr>
+                <w:rFonts w:ascii="Verdana" w:hAnsi="Verdana"/>
+                <w:sz w:val="16"/>
+                <w:szCs w:val="16"/>
+                <w:lang w:val="es-ES"/>
+              </w:rPr>
+              <w:t>Backup</w:t>
+            </w:r>
+            <w:proofErr w:type="spellEnd"/>
+            <w:r>
+              <w:rPr>
+                <w:rFonts w:ascii="Verdana" w:hAnsi="Verdana"/>
+                <w:sz w:val="16"/>
+                <w:szCs w:val="16"/>
+                <w:lang w:val="es-ES"/>
+              </w:rPr>
+              <w:t xml:space="preserve"> primario y almacenamiento secundario</w:t>
             </w:r>
           </w:p>
         </w:tc>
@@ -3814,14 +4114,25 @@
                 <w:lang w:val="es-EC"/>
               </w:rPr>
             </w:pPr>
-            <w:r>
-              <w:rPr>
-                <w:rFonts w:ascii="Verdana" w:hAnsi="Verdana"/>
-                <w:sz w:val="16"/>
-                <w:szCs w:val="16"/>
-                <w:lang w:val="es-ES"/>
-              </w:rPr>
-              <w:t>Backup primario y almacenamiento secundario</w:t>
+            <w:proofErr w:type="spellStart"/>
+            <w:r>
+              <w:rPr>
+                <w:rFonts w:ascii="Verdana" w:hAnsi="Verdana"/>
+                <w:sz w:val="16"/>
+                <w:szCs w:val="16"/>
+                <w:lang w:val="es-ES"/>
+              </w:rPr>
+              <w:t>Backup</w:t>
+            </w:r>
+            <w:proofErr w:type="spellEnd"/>
+            <w:r>
+              <w:rPr>
+                <w:rFonts w:ascii="Verdana" w:hAnsi="Verdana"/>
+                <w:sz w:val="16"/>
+                <w:szCs w:val="16"/>
+                <w:lang w:val="es-ES"/>
+              </w:rPr>
+              <w:t xml:space="preserve"> primario y almacenamiento secundario</w:t>
             </w:r>
           </w:p>
         </w:tc>
@@ -4026,14 +4337,25 @@
                 <w:lang w:val="es-EC"/>
               </w:rPr>
             </w:pPr>
-            <w:r>
-              <w:rPr>
-                <w:rFonts w:ascii="Verdana" w:hAnsi="Verdana"/>
-                <w:sz w:val="16"/>
-                <w:szCs w:val="16"/>
-                <w:lang w:val="es-ES"/>
-              </w:rPr>
-              <w:t>Backup primario y almacenamiento secundario</w:t>
+            <w:proofErr w:type="spellStart"/>
+            <w:r>
+              <w:rPr>
+                <w:rFonts w:ascii="Verdana" w:hAnsi="Verdana"/>
+                <w:sz w:val="16"/>
+                <w:szCs w:val="16"/>
+                <w:lang w:val="es-ES"/>
+              </w:rPr>
+              <w:t>Backup</w:t>
+            </w:r>
+            <w:proofErr w:type="spellEnd"/>
+            <w:r>
+              <w:rPr>
+                <w:rFonts w:ascii="Verdana" w:hAnsi="Verdana"/>
+                <w:sz w:val="16"/>
+                <w:szCs w:val="16"/>
+                <w:lang w:val="es-ES"/>
+              </w:rPr>
+              <w:t xml:space="preserve"> primario y almacenamiento secundario</w:t>
             </w:r>
           </w:p>
         </w:tc>
@@ -4238,14 +4560,25 @@
                 <w:lang w:val="es-EC"/>
               </w:rPr>
             </w:pPr>
-            <w:r>
-              <w:rPr>
-                <w:rFonts w:ascii="Verdana" w:hAnsi="Verdana"/>
-                <w:sz w:val="16"/>
-                <w:szCs w:val="16"/>
-                <w:lang w:val="es-ES"/>
-              </w:rPr>
-              <w:t>Backup primario y almacenamiento secundario</w:t>
+            <w:proofErr w:type="spellStart"/>
+            <w:r>
+              <w:rPr>
+                <w:rFonts w:ascii="Verdana" w:hAnsi="Verdana"/>
+                <w:sz w:val="16"/>
+                <w:szCs w:val="16"/>
+                <w:lang w:val="es-ES"/>
+              </w:rPr>
+              <w:t>Backup</w:t>
+            </w:r>
+            <w:proofErr w:type="spellEnd"/>
+            <w:r>
+              <w:rPr>
+                <w:rFonts w:ascii="Verdana" w:hAnsi="Verdana"/>
+                <w:sz w:val="16"/>
+                <w:szCs w:val="16"/>
+                <w:lang w:val="es-ES"/>
+              </w:rPr>
+              <w:t xml:space="preserve"> primario y almacenamiento secundario</w:t>
             </w:r>
           </w:p>
         </w:tc>
@@ -4450,14 +4783,25 @@
                 <w:lang w:val="es-EC"/>
               </w:rPr>
             </w:pPr>
-            <w:r>
-              <w:rPr>
-                <w:rFonts w:ascii="Verdana" w:hAnsi="Verdana"/>
-                <w:sz w:val="16"/>
-                <w:szCs w:val="16"/>
-                <w:lang w:val="es-ES"/>
-              </w:rPr>
-              <w:t>Backup primario y almacenamiento secundario</w:t>
+            <w:proofErr w:type="spellStart"/>
+            <w:r>
+              <w:rPr>
+                <w:rFonts w:ascii="Verdana" w:hAnsi="Verdana"/>
+                <w:sz w:val="16"/>
+                <w:szCs w:val="16"/>
+                <w:lang w:val="es-ES"/>
+              </w:rPr>
+              <w:t>Backup</w:t>
+            </w:r>
+            <w:proofErr w:type="spellEnd"/>
+            <w:r>
+              <w:rPr>
+                <w:rFonts w:ascii="Verdana" w:hAnsi="Verdana"/>
+                <w:sz w:val="16"/>
+                <w:szCs w:val="16"/>
+                <w:lang w:val="es-ES"/>
+              </w:rPr>
+              <w:t xml:space="preserve"> primario y almacenamiento secundario</w:t>
             </w:r>
           </w:p>
         </w:tc>
@@ -4662,14 +5006,25 @@
                 <w:lang w:val="es-EC"/>
               </w:rPr>
             </w:pPr>
-            <w:r>
-              <w:rPr>
-                <w:rFonts w:ascii="Verdana" w:hAnsi="Verdana"/>
-                <w:sz w:val="16"/>
-                <w:szCs w:val="16"/>
-                <w:lang w:val="es-ES"/>
-              </w:rPr>
-              <w:t>Backup primario y almacenamiento secundario</w:t>
+            <w:proofErr w:type="spellStart"/>
+            <w:r>
+              <w:rPr>
+                <w:rFonts w:ascii="Verdana" w:hAnsi="Verdana"/>
+                <w:sz w:val="16"/>
+                <w:szCs w:val="16"/>
+                <w:lang w:val="es-ES"/>
+              </w:rPr>
+              <w:t>Backup</w:t>
+            </w:r>
+            <w:proofErr w:type="spellEnd"/>
+            <w:r>
+              <w:rPr>
+                <w:rFonts w:ascii="Verdana" w:hAnsi="Verdana"/>
+                <w:sz w:val="16"/>
+                <w:szCs w:val="16"/>
+                <w:lang w:val="es-ES"/>
+              </w:rPr>
+              <w:t xml:space="preserve"> primario y almacenamiento secundario</w:t>
             </w:r>
           </w:p>
         </w:tc>
@@ -4874,14 +5229,25 @@
                 <w:lang w:val="es-EC"/>
               </w:rPr>
             </w:pPr>
-            <w:r>
-              <w:rPr>
-                <w:rFonts w:ascii="Verdana" w:hAnsi="Verdana"/>
-                <w:sz w:val="16"/>
-                <w:szCs w:val="16"/>
-                <w:lang w:val="es-ES"/>
-              </w:rPr>
-              <w:t>Backup primario y almacenamiento secundario</w:t>
+            <w:proofErr w:type="spellStart"/>
+            <w:r>
+              <w:rPr>
+                <w:rFonts w:ascii="Verdana" w:hAnsi="Verdana"/>
+                <w:sz w:val="16"/>
+                <w:szCs w:val="16"/>
+                <w:lang w:val="es-ES"/>
+              </w:rPr>
+              <w:t>Backup</w:t>
+            </w:r>
+            <w:proofErr w:type="spellEnd"/>
+            <w:r>
+              <w:rPr>
+                <w:rFonts w:ascii="Verdana" w:hAnsi="Verdana"/>
+                <w:sz w:val="16"/>
+                <w:szCs w:val="16"/>
+                <w:lang w:val="es-ES"/>
+              </w:rPr>
+              <w:t xml:space="preserve"> primario y almacenamiento secundario</w:t>
             </w:r>
           </w:p>
         </w:tc>
@@ -4925,6 +5291,7 @@
                 <w:lang w:val="es-ES"/>
               </w:rPr>
             </w:pPr>
+            <w:proofErr w:type="spellStart"/>
             <w:r>
               <w:rPr>
                 <w:rFonts w:ascii="Verdana" w:hAnsi="Verdana"/>
@@ -4934,6 +5301,7 @@
               </w:rPr>
               <w:t>Cronograma_Desarrollo_y_Ejecución_PRY_SGVR</w:t>
             </w:r>
+            <w:proofErr w:type="spellEnd"/>
           </w:p>
         </w:tc>
         <w:tc>
@@ -5086,14 +5454,25 @@
                 <w:lang w:val="es-EC"/>
               </w:rPr>
             </w:pPr>
-            <w:r>
-              <w:rPr>
-                <w:rFonts w:ascii="Verdana" w:hAnsi="Verdana"/>
-                <w:sz w:val="16"/>
-                <w:szCs w:val="16"/>
-                <w:lang w:val="es-ES"/>
-              </w:rPr>
-              <w:t>Backup primario y almacenamiento secundario</w:t>
+            <w:proofErr w:type="spellStart"/>
+            <w:r>
+              <w:rPr>
+                <w:rFonts w:ascii="Verdana" w:hAnsi="Verdana"/>
+                <w:sz w:val="16"/>
+                <w:szCs w:val="16"/>
+                <w:lang w:val="es-ES"/>
+              </w:rPr>
+              <w:t>Backup</w:t>
+            </w:r>
+            <w:proofErr w:type="spellEnd"/>
+            <w:r>
+              <w:rPr>
+                <w:rFonts w:ascii="Verdana" w:hAnsi="Verdana"/>
+                <w:sz w:val="16"/>
+                <w:szCs w:val="16"/>
+                <w:lang w:val="es-ES"/>
+              </w:rPr>
+              <w:t xml:space="preserve"> primario y almacenamiento secundario</w:t>
             </w:r>
           </w:p>
         </w:tc>
@@ -5768,6 +6147,16 @@
                 <w:lang w:val="es-ES"/>
               </w:rPr>
             </w:pPr>
+            <w:bookmarkStart w:id="2" w:name="_GoBack" w:colFirst="0" w:colLast="5"/>
+            <w:r>
+              <w:rPr>
+                <w:rFonts w:ascii="Verdana" w:hAnsi="Verdana"/>
+                <w:sz w:val="16"/>
+                <w:szCs w:val="16"/>
+                <w:lang w:val="es-ES"/>
+              </w:rPr>
+              <w:t>C01</w:t>
+            </w:r>
           </w:p>
         </w:tc>
         <w:tc>
@@ -5786,6 +6175,15 @@
                 <w:lang w:val="es-ES"/>
               </w:rPr>
             </w:pPr>
+            <w:r>
+              <w:rPr>
+                <w:rFonts w:ascii="Verdana" w:hAnsi="Verdana"/>
+                <w:sz w:val="16"/>
+                <w:szCs w:val="16"/>
+                <w:lang w:val="es-ES"/>
+              </w:rPr>
+              <w:t>Contrato con la repostería el Túnel</w:t>
+            </w:r>
           </w:p>
         </w:tc>
         <w:tc>
@@ -5804,6 +6202,15 @@
                 <w:lang w:val="es-ES"/>
               </w:rPr>
             </w:pPr>
+            <w:r>
+              <w:rPr>
+                <w:rFonts w:ascii="Verdana" w:hAnsi="Verdana"/>
+                <w:sz w:val="16"/>
+                <w:szCs w:val="16"/>
+                <w:lang w:val="es-ES"/>
+              </w:rPr>
+              <w:t>1</w:t>
+            </w:r>
           </w:p>
         </w:tc>
         <w:tc>
@@ -5822,6 +6229,15 @@
                 <w:lang w:val="es-ES"/>
               </w:rPr>
             </w:pPr>
+            <w:r>
+              <w:rPr>
+                <w:rFonts w:ascii="Verdana" w:hAnsi="Verdana"/>
+                <w:sz w:val="16"/>
+                <w:szCs w:val="16"/>
+                <w:lang w:val="es-ES"/>
+              </w:rPr>
+              <w:t>E</w:t>
+            </w:r>
           </w:p>
         </w:tc>
         <w:tc>
@@ -5840,6 +6256,15 @@
                 <w:lang w:val="es-ES"/>
               </w:rPr>
             </w:pPr>
+            <w:r>
+              <w:rPr>
+                <w:rFonts w:ascii="Verdana" w:hAnsi="Verdana"/>
+                <w:sz w:val="16"/>
+                <w:szCs w:val="16"/>
+                <w:lang w:val="es-ES"/>
+              </w:rPr>
+              <w:t>Original Impreso</w:t>
+            </w:r>
           </w:p>
         </w:tc>
         <w:tc>
@@ -5857,6 +6282,15 @@
                 <w:lang w:val="es-ES"/>
               </w:rPr>
             </w:pPr>
+            <w:r>
+              <w:rPr>
+                <w:rFonts w:ascii="Verdana" w:hAnsi="Verdana"/>
+                <w:sz w:val="16"/>
+                <w:szCs w:val="16"/>
+                <w:lang w:val="es-ES"/>
+              </w:rPr>
+              <w:t>Firmado</w:t>
+            </w:r>
           </w:p>
         </w:tc>
       </w:tr>
@@ -5884,6 +6318,16 @@
                 <w:lang w:val="es-ES"/>
               </w:rPr>
             </w:pPr>
+            <w:r>
+              <w:rPr>
+                <w:rFonts w:ascii="Verdana" w:hAnsi="Verdana"/>
+                <w:sz w:val="16"/>
+                <w:szCs w:val="16"/>
+                <w:lang w:val="es-ES"/>
+              </w:rPr>
+              <w:lastRenderedPageBreak/>
+              <w:t>C02</w:t>
+            </w:r>
           </w:p>
         </w:tc>
         <w:tc>
@@ -5902,6 +6346,15 @@
                 <w:lang w:val="es-ES"/>
               </w:rPr>
             </w:pPr>
+            <w:r>
+              <w:rPr>
+                <w:rFonts w:ascii="Verdana" w:hAnsi="Verdana"/>
+                <w:sz w:val="16"/>
+                <w:szCs w:val="16"/>
+                <w:lang w:val="es-ES"/>
+              </w:rPr>
+              <w:t>Informe de requerimientos</w:t>
+            </w:r>
           </w:p>
         </w:tc>
         <w:tc>
@@ -5920,6 +6373,15 @@
                 <w:lang w:val="es-ES"/>
               </w:rPr>
             </w:pPr>
+            <w:r>
+              <w:rPr>
+                <w:rFonts w:ascii="Verdana" w:hAnsi="Verdana"/>
+                <w:sz w:val="16"/>
+                <w:szCs w:val="16"/>
+                <w:lang w:val="es-ES"/>
+              </w:rPr>
+              <w:t>2</w:t>
+            </w:r>
           </w:p>
         </w:tc>
         <w:tc>
@@ -5938,6 +6400,15 @@
                 <w:lang w:val="es-ES"/>
               </w:rPr>
             </w:pPr>
+            <w:r>
+              <w:rPr>
+                <w:rFonts w:ascii="Verdana" w:hAnsi="Verdana"/>
+                <w:sz w:val="16"/>
+                <w:szCs w:val="16"/>
+                <w:lang w:val="es-ES"/>
+              </w:rPr>
+              <w:t>P</w:t>
+            </w:r>
           </w:p>
         </w:tc>
         <w:tc>
@@ -5956,6 +6427,15 @@
                 <w:lang w:val="es-ES"/>
               </w:rPr>
             </w:pPr>
+            <w:r>
+              <w:rPr>
+                <w:rFonts w:ascii="Verdana" w:hAnsi="Verdana"/>
+                <w:sz w:val="16"/>
+                <w:szCs w:val="16"/>
+                <w:lang w:val="es-ES"/>
+              </w:rPr>
+              <w:t>PDF</w:t>
+            </w:r>
           </w:p>
         </w:tc>
         <w:tc>
@@ -5967,6 +6447,9 @@
             <w:pPr>
               <w:jc w:val="center"/>
             </w:pPr>
+            <w:r>
+              <w:t>-</w:t>
+            </w:r>
           </w:p>
         </w:tc>
       </w:tr>
@@ -5994,6 +6477,15 @@
                 <w:lang w:val="es-ES"/>
               </w:rPr>
             </w:pPr>
+            <w:r>
+              <w:rPr>
+                <w:rFonts w:ascii="Verdana" w:hAnsi="Verdana"/>
+                <w:sz w:val="16"/>
+                <w:szCs w:val="16"/>
+                <w:lang w:val="es-ES"/>
+              </w:rPr>
+              <w:t>C03</w:t>
+            </w:r>
           </w:p>
         </w:tc>
         <w:tc>
@@ -6012,6 +6504,26 @@
                 <w:lang w:val="es-ES"/>
               </w:rPr>
             </w:pPr>
+            <w:r>
+              <w:rPr>
+                <w:rFonts w:ascii="Verdana" w:hAnsi="Verdana"/>
+                <w:sz w:val="16"/>
+                <w:szCs w:val="16"/>
+                <w:lang w:val="es-ES"/>
+              </w:rPr>
+              <w:t xml:space="preserve">Informe de casos de pruebas por </w:t>
+            </w:r>
+            <w:proofErr w:type="spellStart"/>
+            <w:r>
+              <w:rPr>
+                <w:rFonts w:ascii="Verdana" w:hAnsi="Verdana"/>
+                <w:sz w:val="16"/>
+                <w:szCs w:val="16"/>
+                <w:lang w:val="es-ES"/>
+              </w:rPr>
+              <w:t>sprints</w:t>
+            </w:r>
+            <w:proofErr w:type="spellEnd"/>
           </w:p>
         </w:tc>
         <w:tc>
@@ -6030,6 +6542,15 @@
                 <w:lang w:val="es-ES"/>
               </w:rPr>
             </w:pPr>
+            <w:r>
+              <w:rPr>
+                <w:rFonts w:ascii="Verdana" w:hAnsi="Verdana"/>
+                <w:sz w:val="16"/>
+                <w:szCs w:val="16"/>
+                <w:lang w:val="es-ES"/>
+              </w:rPr>
+              <w:t>2</w:t>
+            </w:r>
           </w:p>
         </w:tc>
         <w:tc>
@@ -6048,6 +6569,15 @@
                 <w:lang w:val="es-ES"/>
               </w:rPr>
             </w:pPr>
+            <w:r>
+              <w:rPr>
+                <w:rFonts w:ascii="Verdana" w:hAnsi="Verdana"/>
+                <w:sz w:val="16"/>
+                <w:szCs w:val="16"/>
+                <w:lang w:val="es-ES"/>
+              </w:rPr>
+              <w:t>P</w:t>
+            </w:r>
           </w:p>
         </w:tc>
         <w:tc>
@@ -6066,6 +6596,15 @@
                 <w:lang w:val="es-ES"/>
               </w:rPr>
             </w:pPr>
+            <w:r>
+              <w:rPr>
+                <w:rFonts w:ascii="Verdana" w:hAnsi="Verdana"/>
+                <w:sz w:val="16"/>
+                <w:szCs w:val="16"/>
+                <w:lang w:val="es-ES"/>
+              </w:rPr>
+              <w:t>PDF</w:t>
+            </w:r>
           </w:p>
         </w:tc>
         <w:tc>
@@ -6077,9 +6616,671 @@
             <w:pPr>
               <w:jc w:val="center"/>
             </w:pPr>
+            <w:r>
+              <w:rPr>
+                <w:lang w:val="es-EC"/>
+              </w:rPr>
+              <w:t>Firmado y aprobado</w:t>
+            </w:r>
           </w:p>
         </w:tc>
       </w:tr>
+      <w:tr>
+        <w:tblPrEx>
+          <w:tblLook w:val="04A0" w:firstRow="1" w:lastRow="0" w:firstColumn="1" w:lastColumn="0" w:noHBand="0" w:noVBand="1"/>
+        </w:tblPrEx>
+        <w:trPr>
+          <w:trHeight w:val="311"/>
+          <w:jc w:val="center"/>
+        </w:trPr>
+        <w:tc>
+          <w:tcPr>
+            <w:tcW w:w="1700" w:type="dxa"/>
+            <w:gridSpan w:val="2"/>
+            <w:vAlign w:val="center"/>
+          </w:tcPr>
+          <w:p>
+            <w:pPr>
+              <w:jc w:val="center"/>
+              <w:rPr>
+                <w:rFonts w:ascii="Verdana" w:hAnsi="Verdana"/>
+                <w:sz w:val="16"/>
+                <w:szCs w:val="16"/>
+                <w:lang w:val="es-ES"/>
+              </w:rPr>
+            </w:pPr>
+            <w:r>
+              <w:rPr>
+                <w:rFonts w:ascii="Verdana" w:hAnsi="Verdana"/>
+                <w:sz w:val="16"/>
+                <w:szCs w:val="16"/>
+                <w:lang w:val="es-ES"/>
+              </w:rPr>
+              <w:t>C04</w:t>
+            </w:r>
+          </w:p>
+        </w:tc>
+        <w:tc>
+          <w:tcPr>
+            <w:tcW w:w="1702" w:type="dxa"/>
+            <w:gridSpan w:val="4"/>
+            <w:vAlign w:val="center"/>
+          </w:tcPr>
+          <w:p>
+            <w:pPr>
+              <w:jc w:val="center"/>
+              <w:rPr>
+                <w:rFonts w:ascii="Verdana" w:hAnsi="Verdana"/>
+                <w:sz w:val="16"/>
+                <w:szCs w:val="16"/>
+                <w:lang w:val="es-ES"/>
+              </w:rPr>
+            </w:pPr>
+            <w:r>
+              <w:rPr>
+                <w:rFonts w:ascii="Verdana" w:hAnsi="Verdana"/>
+                <w:sz w:val="16"/>
+                <w:szCs w:val="16"/>
+                <w:lang w:val="es-ES"/>
+              </w:rPr>
+              <w:t xml:space="preserve">Contrato de HOST </w:t>
+            </w:r>
+            <w:proofErr w:type="spellStart"/>
+            <w:r>
+              <w:rPr>
+                <w:rFonts w:ascii="Verdana" w:hAnsi="Verdana"/>
+                <w:sz w:val="16"/>
+                <w:szCs w:val="16"/>
+                <w:lang w:val="es-ES"/>
+              </w:rPr>
+              <w:t>GoDaddy</w:t>
+            </w:r>
+            <w:proofErr w:type="spellEnd"/>
+          </w:p>
+        </w:tc>
+        <w:tc>
+          <w:tcPr>
+            <w:tcW w:w="1559" w:type="dxa"/>
+            <w:gridSpan w:val="2"/>
+            <w:vAlign w:val="center"/>
+          </w:tcPr>
+          <w:p>
+            <w:pPr>
+              <w:jc w:val="center"/>
+              <w:rPr>
+                <w:rFonts w:ascii="Verdana" w:hAnsi="Verdana"/>
+                <w:sz w:val="16"/>
+                <w:szCs w:val="16"/>
+                <w:lang w:val="es-ES"/>
+              </w:rPr>
+            </w:pPr>
+            <w:r>
+              <w:rPr>
+                <w:rFonts w:ascii="Verdana" w:hAnsi="Verdana"/>
+                <w:sz w:val="16"/>
+                <w:szCs w:val="16"/>
+                <w:lang w:val="es-ES"/>
+              </w:rPr>
+              <w:t>2</w:t>
+            </w:r>
+          </w:p>
+        </w:tc>
+        <w:tc>
+          <w:tcPr>
+            <w:tcW w:w="1701" w:type="dxa"/>
+            <w:gridSpan w:val="3"/>
+            <w:vAlign w:val="center"/>
+          </w:tcPr>
+          <w:p>
+            <w:pPr>
+              <w:jc w:val="center"/>
+              <w:rPr>
+                <w:rFonts w:ascii="Verdana" w:hAnsi="Verdana"/>
+                <w:sz w:val="16"/>
+                <w:szCs w:val="16"/>
+                <w:lang w:val="es-ES"/>
+              </w:rPr>
+            </w:pPr>
+            <w:r>
+              <w:rPr>
+                <w:rFonts w:ascii="Verdana" w:hAnsi="Verdana"/>
+                <w:sz w:val="16"/>
+                <w:szCs w:val="16"/>
+                <w:lang w:val="es-ES"/>
+              </w:rPr>
+              <w:t>V</w:t>
+            </w:r>
+          </w:p>
+        </w:tc>
+        <w:tc>
+          <w:tcPr>
+            <w:tcW w:w="1419" w:type="dxa"/>
+            <w:gridSpan w:val="2"/>
+            <w:vAlign w:val="center"/>
+          </w:tcPr>
+          <w:p>
+            <w:pPr>
+              <w:jc w:val="center"/>
+              <w:rPr>
+                <w:rFonts w:ascii="Verdana" w:hAnsi="Verdana"/>
+                <w:sz w:val="16"/>
+                <w:szCs w:val="16"/>
+                <w:lang w:val="es-ES"/>
+              </w:rPr>
+            </w:pPr>
+            <w:r>
+              <w:rPr>
+                <w:rFonts w:ascii="Verdana" w:hAnsi="Verdana"/>
+                <w:sz w:val="16"/>
+                <w:szCs w:val="16"/>
+                <w:lang w:val="es-ES"/>
+              </w:rPr>
+              <w:t>PDF</w:t>
+            </w:r>
+          </w:p>
+        </w:tc>
+        <w:tc>
+          <w:tcPr>
+            <w:tcW w:w="986" w:type="dxa"/>
+            <w:vAlign w:val="center"/>
+          </w:tcPr>
+          <w:p>
+            <w:pPr>
+              <w:jc w:val="center"/>
+            </w:pPr>
+            <w:r>
+              <w:rPr>
+                <w:lang w:val="es-EC"/>
+              </w:rPr>
+              <w:t xml:space="preserve">- </w:t>
+            </w:r>
+          </w:p>
+        </w:tc>
+      </w:tr>
+      <w:tr>
+        <w:tblPrEx>
+          <w:tblLook w:val="04A0" w:firstRow="1" w:lastRow="0" w:firstColumn="1" w:lastColumn="0" w:noHBand="0" w:noVBand="1"/>
+        </w:tblPrEx>
+        <w:trPr>
+          <w:trHeight w:val="311"/>
+          <w:jc w:val="center"/>
+        </w:trPr>
+        <w:tc>
+          <w:tcPr>
+            <w:tcW w:w="1700" w:type="dxa"/>
+            <w:gridSpan w:val="2"/>
+            <w:vAlign w:val="center"/>
+          </w:tcPr>
+          <w:p>
+            <w:pPr>
+              <w:jc w:val="center"/>
+              <w:rPr>
+                <w:rFonts w:ascii="Verdana" w:hAnsi="Verdana"/>
+                <w:sz w:val="16"/>
+                <w:szCs w:val="16"/>
+                <w:lang w:val="es-ES"/>
+              </w:rPr>
+            </w:pPr>
+            <w:r>
+              <w:rPr>
+                <w:rFonts w:ascii="Verdana" w:hAnsi="Verdana"/>
+                <w:sz w:val="16"/>
+                <w:szCs w:val="16"/>
+                <w:lang w:val="es-ES"/>
+              </w:rPr>
+              <w:t>C05</w:t>
+            </w:r>
+          </w:p>
+        </w:tc>
+        <w:tc>
+          <w:tcPr>
+            <w:tcW w:w="1702" w:type="dxa"/>
+            <w:gridSpan w:val="4"/>
+            <w:vAlign w:val="center"/>
+          </w:tcPr>
+          <w:p>
+            <w:pPr>
+              <w:jc w:val="center"/>
+              <w:rPr>
+                <w:rFonts w:ascii="Verdana" w:hAnsi="Verdana"/>
+                <w:sz w:val="16"/>
+                <w:szCs w:val="16"/>
+                <w:lang w:val="es-ES"/>
+              </w:rPr>
+            </w:pPr>
+            <w:r>
+              <w:rPr>
+                <w:rFonts w:ascii="Verdana" w:hAnsi="Verdana"/>
+                <w:sz w:val="16"/>
+                <w:szCs w:val="16"/>
+                <w:lang w:val="es-ES"/>
+              </w:rPr>
+              <w:t>Informe final del proyecto</w:t>
+            </w:r>
+          </w:p>
+        </w:tc>
+        <w:tc>
+          <w:tcPr>
+            <w:tcW w:w="1559" w:type="dxa"/>
+            <w:gridSpan w:val="2"/>
+            <w:vAlign w:val="center"/>
+          </w:tcPr>
+          <w:p>
+            <w:pPr>
+              <w:jc w:val="center"/>
+              <w:rPr>
+                <w:rFonts w:ascii="Verdana" w:hAnsi="Verdana"/>
+                <w:sz w:val="16"/>
+                <w:szCs w:val="16"/>
+                <w:lang w:val="es-ES"/>
+              </w:rPr>
+            </w:pPr>
+            <w:r>
+              <w:rPr>
+                <w:rFonts w:ascii="Verdana" w:hAnsi="Verdana"/>
+                <w:sz w:val="16"/>
+                <w:szCs w:val="16"/>
+                <w:lang w:val="es-ES"/>
+              </w:rPr>
+              <w:t>2</w:t>
+            </w:r>
+          </w:p>
+        </w:tc>
+        <w:tc>
+          <w:tcPr>
+            <w:tcW w:w="1701" w:type="dxa"/>
+            <w:gridSpan w:val="3"/>
+            <w:vAlign w:val="center"/>
+          </w:tcPr>
+          <w:p>
+            <w:pPr>
+              <w:jc w:val="center"/>
+              <w:rPr>
+                <w:rFonts w:ascii="Verdana" w:hAnsi="Verdana"/>
+                <w:sz w:val="16"/>
+                <w:szCs w:val="16"/>
+                <w:lang w:val="es-ES"/>
+              </w:rPr>
+            </w:pPr>
+            <w:r>
+              <w:rPr>
+                <w:rFonts w:ascii="Verdana" w:hAnsi="Verdana"/>
+                <w:sz w:val="16"/>
+                <w:szCs w:val="16"/>
+                <w:lang w:val="es-ES"/>
+              </w:rPr>
+              <w:t>P</w:t>
+            </w:r>
+          </w:p>
+        </w:tc>
+        <w:tc>
+          <w:tcPr>
+            <w:tcW w:w="1419" w:type="dxa"/>
+            <w:gridSpan w:val="2"/>
+            <w:vAlign w:val="center"/>
+          </w:tcPr>
+          <w:p>
+            <w:pPr>
+              <w:jc w:val="center"/>
+              <w:rPr>
+                <w:rFonts w:ascii="Verdana" w:hAnsi="Verdana"/>
+                <w:sz w:val="16"/>
+                <w:szCs w:val="16"/>
+                <w:lang w:val="es-ES"/>
+              </w:rPr>
+            </w:pPr>
+            <w:r>
+              <w:rPr>
+                <w:rFonts w:ascii="Verdana" w:hAnsi="Verdana"/>
+                <w:sz w:val="16"/>
+                <w:szCs w:val="16"/>
+                <w:lang w:val="es-ES"/>
+              </w:rPr>
+              <w:t>PDF</w:t>
+            </w:r>
+          </w:p>
+        </w:tc>
+        <w:tc>
+          <w:tcPr>
+            <w:tcW w:w="986" w:type="dxa"/>
+            <w:vAlign w:val="center"/>
+          </w:tcPr>
+          <w:p>
+            <w:pPr>
+              <w:jc w:val="center"/>
+            </w:pPr>
+            <w:r>
+              <w:rPr>
+                <w:lang w:val="es-EC"/>
+              </w:rPr>
+              <w:t>Firmado y aprobado</w:t>
+            </w:r>
+          </w:p>
+        </w:tc>
+      </w:tr>
+      <w:tr>
+        <w:tblPrEx>
+          <w:tblLook w:val="04A0" w:firstRow="1" w:lastRow="0" w:firstColumn="1" w:lastColumn="0" w:noHBand="0" w:noVBand="1"/>
+        </w:tblPrEx>
+        <w:trPr>
+          <w:trHeight w:val="311"/>
+          <w:jc w:val="center"/>
+        </w:trPr>
+        <w:tc>
+          <w:tcPr>
+            <w:tcW w:w="1700" w:type="dxa"/>
+            <w:gridSpan w:val="2"/>
+            <w:vAlign w:val="center"/>
+          </w:tcPr>
+          <w:p>
+            <w:pPr>
+              <w:jc w:val="center"/>
+              <w:rPr>
+                <w:rFonts w:ascii="Verdana" w:hAnsi="Verdana"/>
+                <w:sz w:val="16"/>
+                <w:szCs w:val="16"/>
+                <w:lang w:val="es-ES"/>
+              </w:rPr>
+            </w:pPr>
+            <w:r>
+              <w:rPr>
+                <w:rFonts w:ascii="Verdana" w:hAnsi="Verdana"/>
+                <w:sz w:val="16"/>
+                <w:szCs w:val="16"/>
+                <w:lang w:val="es-ES"/>
+              </w:rPr>
+              <w:t>C06</w:t>
+            </w:r>
+          </w:p>
+        </w:tc>
+        <w:tc>
+          <w:tcPr>
+            <w:tcW w:w="1702" w:type="dxa"/>
+            <w:gridSpan w:val="4"/>
+            <w:vAlign w:val="center"/>
+          </w:tcPr>
+          <w:p>
+            <w:pPr>
+              <w:jc w:val="center"/>
+              <w:rPr>
+                <w:rFonts w:ascii="Verdana" w:hAnsi="Verdana"/>
+                <w:sz w:val="16"/>
+                <w:szCs w:val="16"/>
+                <w:lang w:val="es-ES"/>
+              </w:rPr>
+            </w:pPr>
+            <w:r>
+              <w:rPr>
+                <w:rFonts w:ascii="Verdana" w:hAnsi="Verdana"/>
+                <w:sz w:val="16"/>
+                <w:szCs w:val="16"/>
+                <w:lang w:val="es-ES"/>
+              </w:rPr>
+              <w:t>Informe con entrega de credenciales de administración del aplicativo</w:t>
+            </w:r>
+          </w:p>
+        </w:tc>
+        <w:tc>
+          <w:tcPr>
+            <w:tcW w:w="1559" w:type="dxa"/>
+            <w:gridSpan w:val="2"/>
+            <w:vAlign w:val="center"/>
+          </w:tcPr>
+          <w:p>
+            <w:pPr>
+              <w:jc w:val="center"/>
+              <w:rPr>
+                <w:rFonts w:ascii="Verdana" w:hAnsi="Verdana"/>
+                <w:sz w:val="16"/>
+                <w:szCs w:val="16"/>
+                <w:lang w:val="es-ES"/>
+              </w:rPr>
+            </w:pPr>
+            <w:r>
+              <w:rPr>
+                <w:rFonts w:ascii="Verdana" w:hAnsi="Verdana"/>
+                <w:sz w:val="16"/>
+                <w:szCs w:val="16"/>
+                <w:lang w:val="es-ES"/>
+              </w:rPr>
+              <w:t>2</w:t>
+            </w:r>
+          </w:p>
+        </w:tc>
+        <w:tc>
+          <w:tcPr>
+            <w:tcW w:w="1701" w:type="dxa"/>
+            <w:gridSpan w:val="3"/>
+            <w:vAlign w:val="center"/>
+          </w:tcPr>
+          <w:p>
+            <w:pPr>
+              <w:jc w:val="center"/>
+              <w:rPr>
+                <w:rFonts w:ascii="Verdana" w:hAnsi="Verdana"/>
+                <w:sz w:val="16"/>
+                <w:szCs w:val="16"/>
+                <w:lang w:val="es-ES"/>
+              </w:rPr>
+            </w:pPr>
+            <w:r>
+              <w:rPr>
+                <w:rFonts w:ascii="Verdana" w:hAnsi="Verdana"/>
+                <w:sz w:val="16"/>
+                <w:szCs w:val="16"/>
+                <w:lang w:val="es-ES"/>
+              </w:rPr>
+              <w:t>P</w:t>
+            </w:r>
+          </w:p>
+        </w:tc>
+        <w:tc>
+          <w:tcPr>
+            <w:tcW w:w="1419" w:type="dxa"/>
+            <w:gridSpan w:val="2"/>
+            <w:vAlign w:val="center"/>
+          </w:tcPr>
+          <w:p>
+            <w:pPr>
+              <w:jc w:val="center"/>
+              <w:rPr>
+                <w:rFonts w:ascii="Verdana" w:hAnsi="Verdana"/>
+                <w:sz w:val="16"/>
+                <w:szCs w:val="16"/>
+                <w:lang w:val="es-ES"/>
+              </w:rPr>
+            </w:pPr>
+            <w:r>
+              <w:rPr>
+                <w:rFonts w:ascii="Verdana" w:hAnsi="Verdana"/>
+                <w:sz w:val="16"/>
+                <w:szCs w:val="16"/>
+                <w:lang w:val="es-ES"/>
+              </w:rPr>
+              <w:t>PDF</w:t>
+            </w:r>
+          </w:p>
+        </w:tc>
+        <w:tc>
+          <w:tcPr>
+            <w:tcW w:w="986" w:type="dxa"/>
+            <w:vAlign w:val="center"/>
+          </w:tcPr>
+          <w:p>
+            <w:pPr>
+              <w:jc w:val="center"/>
+            </w:pPr>
+            <w:r>
+              <w:rPr>
+                <w:lang w:val="es-EC"/>
+              </w:rPr>
+              <w:t>Firmado y aprobado</w:t>
+            </w:r>
+          </w:p>
+        </w:tc>
+      </w:tr>
+      <w:tr>
+        <w:tblPrEx>
+          <w:tblLook w:val="04A0" w:firstRow="1" w:lastRow="0" w:firstColumn="1" w:lastColumn="0" w:noHBand="0" w:noVBand="1"/>
+        </w:tblPrEx>
+        <w:trPr>
+          <w:trHeight w:val="311"/>
+          <w:jc w:val="center"/>
+        </w:trPr>
+        <w:tc>
+          <w:tcPr>
+            <w:tcW w:w="1700" w:type="dxa"/>
+            <w:gridSpan w:val="2"/>
+            <w:vAlign w:val="center"/>
+          </w:tcPr>
+          <w:p>
+            <w:pPr>
+              <w:jc w:val="center"/>
+              <w:rPr>
+                <w:rFonts w:ascii="Verdana" w:hAnsi="Verdana"/>
+                <w:sz w:val="16"/>
+                <w:szCs w:val="16"/>
+                <w:lang w:val="es-ES"/>
+              </w:rPr>
+            </w:pPr>
+            <w:r>
+              <w:rPr>
+                <w:rFonts w:ascii="Verdana" w:hAnsi="Verdana"/>
+                <w:sz w:val="16"/>
+                <w:szCs w:val="16"/>
+                <w:lang w:val="es-ES"/>
+              </w:rPr>
+              <w:t>C07</w:t>
+            </w:r>
+          </w:p>
+        </w:tc>
+        <w:tc>
+          <w:tcPr>
+            <w:tcW w:w="1702" w:type="dxa"/>
+            <w:gridSpan w:val="4"/>
+            <w:vAlign w:val="center"/>
+          </w:tcPr>
+          <w:p>
+            <w:pPr>
+              <w:jc w:val="center"/>
+              <w:rPr>
+                <w:rFonts w:ascii="Verdana" w:hAnsi="Verdana"/>
+                <w:sz w:val="16"/>
+                <w:szCs w:val="16"/>
+                <w:lang w:val="es-ES"/>
+              </w:rPr>
+            </w:pPr>
+            <w:r>
+              <w:rPr>
+                <w:rFonts w:ascii="Verdana" w:hAnsi="Verdana"/>
+                <w:sz w:val="16"/>
+                <w:szCs w:val="16"/>
+                <w:lang w:val="es-ES"/>
+              </w:rPr>
+              <w:t>Manual de usuario del aplicativo</w:t>
+            </w:r>
+          </w:p>
+        </w:tc>
+        <w:tc>
+          <w:tcPr>
+            <w:tcW w:w="1559" w:type="dxa"/>
+            <w:gridSpan w:val="2"/>
+            <w:vAlign w:val="center"/>
+          </w:tcPr>
+          <w:p>
+            <w:pPr>
+              <w:jc w:val="center"/>
+              <w:rPr>
+                <w:rFonts w:ascii="Verdana" w:hAnsi="Verdana"/>
+                <w:sz w:val="16"/>
+                <w:szCs w:val="16"/>
+                <w:lang w:val="es-ES"/>
+              </w:rPr>
+            </w:pPr>
+            <w:r>
+              <w:rPr>
+                <w:rFonts w:ascii="Verdana" w:hAnsi="Verdana"/>
+                <w:sz w:val="16"/>
+                <w:szCs w:val="16"/>
+                <w:lang w:val="es-ES"/>
+              </w:rPr>
+              <w:t>2</w:t>
+            </w:r>
+          </w:p>
+        </w:tc>
+        <w:tc>
+          <w:tcPr>
+            <w:tcW w:w="1701" w:type="dxa"/>
+            <w:gridSpan w:val="3"/>
+            <w:vAlign w:val="center"/>
+          </w:tcPr>
+          <w:p>
+            <w:pPr>
+              <w:jc w:val="center"/>
+              <w:rPr>
+                <w:rFonts w:ascii="Verdana" w:hAnsi="Verdana"/>
+                <w:sz w:val="16"/>
+                <w:szCs w:val="16"/>
+                <w:lang w:val="es-ES"/>
+              </w:rPr>
+            </w:pPr>
+            <w:r>
+              <w:rPr>
+                <w:rFonts w:ascii="Verdana" w:hAnsi="Verdana"/>
+                <w:sz w:val="16"/>
+                <w:szCs w:val="16"/>
+                <w:lang w:val="es-ES"/>
+              </w:rPr>
+              <w:t>P</w:t>
+            </w:r>
+          </w:p>
+        </w:tc>
+        <w:tc>
+          <w:tcPr>
+            <w:tcW w:w="1419" w:type="dxa"/>
+            <w:gridSpan w:val="2"/>
+            <w:vAlign w:val="center"/>
+          </w:tcPr>
+          <w:p>
+            <w:pPr>
+              <w:jc w:val="center"/>
+              <w:rPr>
+                <w:rFonts w:ascii="Verdana" w:hAnsi="Verdana"/>
+                <w:sz w:val="16"/>
+                <w:szCs w:val="16"/>
+                <w:lang w:val="es-ES"/>
+              </w:rPr>
+            </w:pPr>
+            <w:r>
+              <w:rPr>
+                <w:rFonts w:ascii="Verdana" w:hAnsi="Verdana"/>
+                <w:sz w:val="16"/>
+                <w:szCs w:val="16"/>
+                <w:lang w:val="es-ES"/>
+              </w:rPr>
+              <w:t>PDF</w:t>
+            </w:r>
+          </w:p>
+        </w:tc>
+        <w:tc>
+          <w:tcPr>
+            <w:tcW w:w="986" w:type="dxa"/>
+            <w:vAlign w:val="center"/>
+          </w:tcPr>
+          <w:p>
+            <w:pPr>
+              <w:jc w:val="center"/>
+            </w:pPr>
+            <w:r>
+              <w:rPr>
+                <w:lang w:val="es-EC"/>
+              </w:rPr>
+              <w:t>-</w:t>
+            </w:r>
+          </w:p>
+        </w:tc>
+      </w:tr>
+      <w:bookmarkEnd w:id="2"/>
       <w:tr>
         <w:tblPrEx>
           <w:tblCellMar>
@@ -6667,7 +7868,7 @@
 </file>
 
 <file path=word/endnotes.xml><?xml version="1.0" encoding="utf-8"?>
-<w:endnotes xmlns:wpc="http://schemas.microsoft.com/office/word/2010/wordprocessingCanvas" xmlns:cx="http://schemas.microsoft.com/office/drawing/2014/chartex" xmlns:cx1="http://schemas.microsoft.com/office/drawing/2015/9/8/chartex" xmlns:cx2="http://schemas.microsoft.com/office/drawing/2015/10/21/chartex" xmlns:cx3="http://schemas.microsoft.com/office/drawing/2016/5/9/chartex" xmlns:cx4="http://schemas.microsoft.com/office/drawing/2016/5/10/chartex" xmlns:cx5="http://schemas.microsoft.com/office/drawing/2016/5/11/chartex" xmlns:cx6="http://schemas.microsoft.com/office/drawing/2016/5/12/chartex" xmlns:cx7="http://schemas.microsoft.com/office/drawing/2016/5/13/chartex" xmlns:cx8="http://schemas.microsoft.com/office/drawing/2016/5/14/chartex" xmlns:mc="http://schemas.openxmlformats.org/markup-compatibility/2006" xmlns:aink="http://schemas.microsoft.com/office/drawing/2016/ink" xmlns:am3d="http://schemas.microsoft.com/office/drawing/2017/model3d" xmlns:o="urn:schemas-microsoft-com:office:office" xmlns:r="http://schemas.openxmlformats.org/officeDocument/2006/relationships" xmlns:m="http://schemas.openxmlformats.org/officeDocument/2006/math" xmlns:v="urn:schemas-microsoft-com:vml" xmlns:wp14="http://schemas.microsoft.com/office/word/2010/wordprocessingDrawing" xmlns:wp="http://schemas.openxmlformats.org/drawingml/2006/wordprocessingDrawing" xmlns:w10="urn:schemas-microsoft-com:office:word" xmlns:w="http://schemas.openxmlformats.org/wordprocessingml/2006/main" xmlns:w14="http://schemas.microsoft.com/office/word/2010/wordml" xmlns:w15="http://schemas.microsoft.com/office/word/2012/wordml" xmlns:w16cex="http://schemas.microsoft.com/office/word/2018/wordml/cex" xmlns:w16cid="http://schemas.microsoft.com/office/word/2016/wordml/cid" xmlns:w16="http://schemas.microsoft.com/office/word/2018/wordml" xmlns:w16se="http://schemas.microsoft.com/office/word/2015/wordml/symex" xmlns:wpg="http://schemas.microsoft.com/office/word/2010/wordprocessingGroup" xmlns:wpi="http://schemas.microsoft.com/office/word/2010/wordprocessingInk" xmlns:wne="http://schemas.microsoft.com/office/word/2006/wordml" xmlns:wps="http://schemas.microsoft.com/office/word/2010/wordprocessingShape" mc:Ignorable="w14 w15 w16se w16cid w16 w16cex wp14">
+<w:endnotes xmlns:wpc="http://schemas.microsoft.com/office/word/2010/wordprocessingCanvas" xmlns:cx="http://schemas.microsoft.com/office/drawing/2014/chartex" xmlns:mc="http://schemas.openxmlformats.org/markup-compatibility/2006" xmlns:o="urn:schemas-microsoft-com:office:office" xmlns:r="http://schemas.openxmlformats.org/officeDocument/2006/relationships" xmlns:m="http://schemas.openxmlformats.org/officeDocument/2006/math" xmlns:v="urn:schemas-microsoft-com:vml" xmlns:wp14="http://schemas.microsoft.com/office/word/2010/wordprocessingDrawing" xmlns:wp="http://schemas.openxmlformats.org/drawingml/2006/wordprocessingDrawing" xmlns:w10="urn:schemas-microsoft-com:office:word" xmlns:w="http://schemas.openxmlformats.org/wordprocessingml/2006/main" xmlns:w14="http://schemas.microsoft.com/office/word/2010/wordml" xmlns:w15="http://schemas.microsoft.com/office/word/2012/wordml" xmlns:w16se="http://schemas.microsoft.com/office/word/2015/wordml/symex" xmlns:wpg="http://schemas.microsoft.com/office/word/2010/wordprocessingGroup" xmlns:wpi="http://schemas.microsoft.com/office/word/2010/wordprocessingInk" xmlns:wne="http://schemas.microsoft.com/office/word/2006/wordml" xmlns:wps="http://schemas.microsoft.com/office/word/2010/wordprocessingShape" mc:Ignorable="w14 w15 w16se wp14">
   <w:endnote w:type="separator" w:id="-1">
     <w:p>
       <w:pPr>
@@ -6692,7 +7893,7 @@
 </file>
 
 <file path=word/footer1.xml><?xml version="1.0" encoding="utf-8"?>
-<w:ftr xmlns:wpc="http://schemas.microsoft.com/office/word/2010/wordprocessingCanvas" xmlns:cx="http://schemas.microsoft.com/office/drawing/2014/chartex" xmlns:cx1="http://schemas.microsoft.com/office/drawing/2015/9/8/chartex" xmlns:cx2="http://schemas.microsoft.com/office/drawing/2015/10/21/chartex" xmlns:cx3="http://schemas.microsoft.com/office/drawing/2016/5/9/chartex" xmlns:cx4="http://schemas.microsoft.com/office/drawing/2016/5/10/chartex" xmlns:cx5="http://schemas.microsoft.com/office/drawing/2016/5/11/chartex" xmlns:cx6="http://schemas.microsoft.com/office/drawing/2016/5/12/chartex" xmlns:cx7="http://schemas.microsoft.com/office/drawing/2016/5/13/chartex" xmlns:cx8="http://schemas.microsoft.com/office/drawing/2016/5/14/chartex" xmlns:mc="http://schemas.openxmlformats.org/markup-compatibility/2006" xmlns:aink="http://schemas.microsoft.com/office/drawing/2016/ink" xmlns:am3d="http://schemas.microsoft.com/office/drawing/2017/model3d" xmlns:o="urn:schemas-microsoft-com:office:office" xmlns:r="http://schemas.openxmlformats.org/officeDocument/2006/relationships" xmlns:m="http://schemas.openxmlformats.org/officeDocument/2006/math" xmlns:v="urn:schemas-microsoft-com:vml" xmlns:wp14="http://schemas.microsoft.com/office/word/2010/wordprocessingDrawing" xmlns:wp="http://schemas.openxmlformats.org/drawingml/2006/wordprocessingDrawing" xmlns:w10="urn:schemas-microsoft-com:office:word" xmlns:w="http://schemas.openxmlformats.org/wordprocessingml/2006/main" xmlns:w14="http://schemas.microsoft.com/office/word/2010/wordml" xmlns:w15="http://schemas.microsoft.com/office/word/2012/wordml" xmlns:w16cex="http://schemas.microsoft.com/office/word/2018/wordml/cex" xmlns:w16cid="http://schemas.microsoft.com/office/word/2016/wordml/cid" xmlns:w16="http://schemas.microsoft.com/office/word/2018/wordml" xmlns:w16se="http://schemas.microsoft.com/office/word/2015/wordml/symex" xmlns:wpg="http://schemas.microsoft.com/office/word/2010/wordprocessingGroup" xmlns:wpi="http://schemas.microsoft.com/office/word/2010/wordprocessingInk" xmlns:wne="http://schemas.microsoft.com/office/word/2006/wordml" xmlns:wps="http://schemas.microsoft.com/office/word/2010/wordprocessingShape" mc:Ignorable="w14 w15 w16se w16cid w16 w16cex wp14">
+<w:ftr xmlns:wpc="http://schemas.microsoft.com/office/word/2010/wordprocessingCanvas" xmlns:cx="http://schemas.microsoft.com/office/drawing/2014/chartex" xmlns:mc="http://schemas.openxmlformats.org/markup-compatibility/2006" xmlns:o="urn:schemas-microsoft-com:office:office" xmlns:r="http://schemas.openxmlformats.org/officeDocument/2006/relationships" xmlns:m="http://schemas.openxmlformats.org/officeDocument/2006/math" xmlns:v="urn:schemas-microsoft-com:vml" xmlns:wp14="http://schemas.microsoft.com/office/word/2010/wordprocessingDrawing" xmlns:wp="http://schemas.openxmlformats.org/drawingml/2006/wordprocessingDrawing" xmlns:w10="urn:schemas-microsoft-com:office:word" xmlns:w="http://schemas.openxmlformats.org/wordprocessingml/2006/main" xmlns:w14="http://schemas.microsoft.com/office/word/2010/wordml" xmlns:w15="http://schemas.microsoft.com/office/word/2012/wordml" xmlns:w16se="http://schemas.microsoft.com/office/word/2015/wordml/symex" xmlns:wpg="http://schemas.microsoft.com/office/word/2010/wordprocessingGroup" xmlns:wpi="http://schemas.microsoft.com/office/word/2010/wordprocessingInk" xmlns:wne="http://schemas.microsoft.com/office/word/2006/wordml" xmlns:wps="http://schemas.microsoft.com/office/word/2010/wordprocessingShape" mc:Ignorable="w14 w15 w16se wp14">
   <w:p>
     <w:pPr>
       <w:pStyle w:val="Piedepgina"/>
@@ -6702,7 +7903,7 @@
 </file>
 
 <file path=word/footer2.xml><?xml version="1.0" encoding="utf-8"?>
-<w:ftr xmlns:wpc="http://schemas.microsoft.com/office/word/2010/wordprocessingCanvas" xmlns:cx="http://schemas.microsoft.com/office/drawing/2014/chartex" xmlns:cx1="http://schemas.microsoft.com/office/drawing/2015/9/8/chartex" xmlns:cx2="http://schemas.microsoft.com/office/drawing/2015/10/21/chartex" xmlns:cx3="http://schemas.microsoft.com/office/drawing/2016/5/9/chartex" xmlns:cx4="http://schemas.microsoft.com/office/drawing/2016/5/10/chartex" xmlns:cx5="http://schemas.microsoft.com/office/drawing/2016/5/11/chartex" xmlns:cx6="http://schemas.microsoft.com/office/drawing/2016/5/12/chartex" xmlns:cx7="http://schemas.microsoft.com/office/drawing/2016/5/13/chartex" xmlns:cx8="http://schemas.microsoft.com/office/drawing/2016/5/14/chartex" xmlns:mc="http://schemas.openxmlformats.org/markup-compatibility/2006" xmlns:aink="http://schemas.microsoft.com/office/drawing/2016/ink" xmlns:am3d="http://schemas.microsoft.com/office/drawing/2017/model3d" xmlns:o="urn:schemas-microsoft-com:office:office" xmlns:r="http://schemas.openxmlformats.org/officeDocument/2006/relationships" xmlns:m="http://schemas.openxmlformats.org/officeDocument/2006/math" xmlns:v="urn:schemas-microsoft-com:vml" xmlns:wp14="http://schemas.microsoft.com/office/word/2010/wordprocessingDrawing" xmlns:wp="http://schemas.openxmlformats.org/drawingml/2006/wordprocessingDrawing" xmlns:w10="urn:schemas-microsoft-com:office:word" xmlns:w="http://schemas.openxmlformats.org/wordprocessingml/2006/main" xmlns:w14="http://schemas.microsoft.com/office/word/2010/wordml" xmlns:w15="http://schemas.microsoft.com/office/word/2012/wordml" xmlns:w16cex="http://schemas.microsoft.com/office/word/2018/wordml/cex" xmlns:w16cid="http://schemas.microsoft.com/office/word/2016/wordml/cid" xmlns:w16="http://schemas.microsoft.com/office/word/2018/wordml" xmlns:w16se="http://schemas.microsoft.com/office/word/2015/wordml/symex" xmlns:wpg="http://schemas.microsoft.com/office/word/2010/wordprocessingGroup" xmlns:wpi="http://schemas.microsoft.com/office/word/2010/wordprocessingInk" xmlns:wne="http://schemas.microsoft.com/office/word/2006/wordml" xmlns:wps="http://schemas.microsoft.com/office/word/2010/wordprocessingShape" mc:Ignorable="w14 w15 w16se w16cid w16 w16cex wp14">
+<w:ftr xmlns:wpc="http://schemas.microsoft.com/office/word/2010/wordprocessingCanvas" xmlns:cx="http://schemas.microsoft.com/office/drawing/2014/chartex" xmlns:mc="http://schemas.openxmlformats.org/markup-compatibility/2006" xmlns:o="urn:schemas-microsoft-com:office:office" xmlns:r="http://schemas.openxmlformats.org/officeDocument/2006/relationships" xmlns:m="http://schemas.openxmlformats.org/officeDocument/2006/math" xmlns:v="urn:schemas-microsoft-com:vml" xmlns:wp14="http://schemas.microsoft.com/office/word/2010/wordprocessingDrawing" xmlns:wp="http://schemas.openxmlformats.org/drawingml/2006/wordprocessingDrawing" xmlns:w10="urn:schemas-microsoft-com:office:word" xmlns:w="http://schemas.openxmlformats.org/wordprocessingml/2006/main" xmlns:w14="http://schemas.microsoft.com/office/word/2010/wordml" xmlns:w15="http://schemas.microsoft.com/office/word/2012/wordml" xmlns:w16se="http://schemas.microsoft.com/office/word/2015/wordml/symex" xmlns:wpg="http://schemas.microsoft.com/office/word/2010/wordprocessingGroup" xmlns:wpi="http://schemas.microsoft.com/office/word/2010/wordprocessingInk" xmlns:wne="http://schemas.microsoft.com/office/word/2006/wordml" xmlns:wps="http://schemas.microsoft.com/office/word/2010/wordprocessingShape" mc:Ignorable="w14 w15 w16se wp14">
   <w:tbl>
     <w:tblPr>
       <w:tblW w:w="9000" w:type="dxa"/>
@@ -6792,7 +7993,7 @@
 </file>
 
 <file path=word/footer3.xml><?xml version="1.0" encoding="utf-8"?>
-<w:ftr xmlns:wpc="http://schemas.microsoft.com/office/word/2010/wordprocessingCanvas" xmlns:cx="http://schemas.microsoft.com/office/drawing/2014/chartex" xmlns:cx1="http://schemas.microsoft.com/office/drawing/2015/9/8/chartex" xmlns:cx2="http://schemas.microsoft.com/office/drawing/2015/10/21/chartex" xmlns:cx3="http://schemas.microsoft.com/office/drawing/2016/5/9/chartex" xmlns:cx4="http://schemas.microsoft.com/office/drawing/2016/5/10/chartex" xmlns:cx5="http://schemas.microsoft.com/office/drawing/2016/5/11/chartex" xmlns:cx6="http://schemas.microsoft.com/office/drawing/2016/5/12/chartex" xmlns:cx7="http://schemas.microsoft.com/office/drawing/2016/5/13/chartex" xmlns:cx8="http://schemas.microsoft.com/office/drawing/2016/5/14/chartex" xmlns:mc="http://schemas.openxmlformats.org/markup-compatibility/2006" xmlns:aink="http://schemas.microsoft.com/office/drawing/2016/ink" xmlns:am3d="http://schemas.microsoft.com/office/drawing/2017/model3d" xmlns:o="urn:schemas-microsoft-com:office:office" xmlns:r="http://schemas.openxmlformats.org/officeDocument/2006/relationships" xmlns:m="http://schemas.openxmlformats.org/officeDocument/2006/math" xmlns:v="urn:schemas-microsoft-com:vml" xmlns:wp14="http://schemas.microsoft.com/office/word/2010/wordprocessingDrawing" xmlns:wp="http://schemas.openxmlformats.org/drawingml/2006/wordprocessingDrawing" xmlns:w10="urn:schemas-microsoft-com:office:word" xmlns:w="http://schemas.openxmlformats.org/wordprocessingml/2006/main" xmlns:w14="http://schemas.microsoft.com/office/word/2010/wordml" xmlns:w15="http://schemas.microsoft.com/office/word/2012/wordml" xmlns:w16cex="http://schemas.microsoft.com/office/word/2018/wordml/cex" xmlns:w16cid="http://schemas.microsoft.com/office/word/2016/wordml/cid" xmlns:w16="http://schemas.microsoft.com/office/word/2018/wordml" xmlns:w16se="http://schemas.microsoft.com/office/word/2015/wordml/symex" xmlns:wpg="http://schemas.microsoft.com/office/word/2010/wordprocessingGroup" xmlns:wpi="http://schemas.microsoft.com/office/word/2010/wordprocessingInk" xmlns:wne="http://schemas.microsoft.com/office/word/2006/wordml" xmlns:wps="http://schemas.microsoft.com/office/word/2010/wordprocessingShape" mc:Ignorable="w14 w15 w16se w16cid w16 w16cex wp14">
+<w:ftr xmlns:wpc="http://schemas.microsoft.com/office/word/2010/wordprocessingCanvas" xmlns:cx="http://schemas.microsoft.com/office/drawing/2014/chartex" xmlns:mc="http://schemas.openxmlformats.org/markup-compatibility/2006" xmlns:o="urn:schemas-microsoft-com:office:office" xmlns:r="http://schemas.openxmlformats.org/officeDocument/2006/relationships" xmlns:m="http://schemas.openxmlformats.org/officeDocument/2006/math" xmlns:v="urn:schemas-microsoft-com:vml" xmlns:wp14="http://schemas.microsoft.com/office/word/2010/wordprocessingDrawing" xmlns:wp="http://schemas.openxmlformats.org/drawingml/2006/wordprocessingDrawing" xmlns:w10="urn:schemas-microsoft-com:office:word" xmlns:w="http://schemas.openxmlformats.org/wordprocessingml/2006/main" xmlns:w14="http://schemas.microsoft.com/office/word/2010/wordml" xmlns:w15="http://schemas.microsoft.com/office/word/2012/wordml" xmlns:w16se="http://schemas.microsoft.com/office/word/2015/wordml/symex" xmlns:wpg="http://schemas.microsoft.com/office/word/2010/wordprocessingGroup" xmlns:wpi="http://schemas.microsoft.com/office/word/2010/wordprocessingInk" xmlns:wne="http://schemas.microsoft.com/office/word/2006/wordml" xmlns:wps="http://schemas.microsoft.com/office/word/2010/wordprocessingShape" mc:Ignorable="w14 w15 w16se wp14">
   <w:tbl>
     <w:tblPr>
       <w:tblW w:w="0" w:type="auto"/>
@@ -6979,7 +8180,7 @@
 </file>
 
 <file path=word/footnotes.xml><?xml version="1.0" encoding="utf-8"?>
-<w:footnotes xmlns:wpc="http://schemas.microsoft.com/office/word/2010/wordprocessingCanvas" xmlns:cx="http://schemas.microsoft.com/office/drawing/2014/chartex" xmlns:cx1="http://schemas.microsoft.com/office/drawing/2015/9/8/chartex" xmlns:cx2="http://schemas.microsoft.com/office/drawing/2015/10/21/chartex" xmlns:cx3="http://schemas.microsoft.com/office/drawing/2016/5/9/chartex" xmlns:cx4="http://schemas.microsoft.com/office/drawing/2016/5/10/chartex" xmlns:cx5="http://schemas.microsoft.com/office/drawing/2016/5/11/chartex" xmlns:cx6="http://schemas.microsoft.com/office/drawing/2016/5/12/chartex" xmlns:cx7="http://schemas.microsoft.com/office/drawing/2016/5/13/chartex" xmlns:cx8="http://schemas.microsoft.com/office/drawing/2016/5/14/chartex" xmlns:mc="http://schemas.openxmlformats.org/markup-compatibility/2006" xmlns:aink="http://schemas.microsoft.com/office/drawing/2016/ink" xmlns:am3d="http://schemas.microsoft.com/office/drawing/2017/model3d" xmlns:o="urn:schemas-microsoft-com:office:office" xmlns:r="http://schemas.openxmlformats.org/officeDocument/2006/relationships" xmlns:m="http://schemas.openxmlformats.org/officeDocument/2006/math" xmlns:v="urn:schemas-microsoft-com:vml" xmlns:wp14="http://schemas.microsoft.com/office/word/2010/wordprocessingDrawing" xmlns:wp="http://schemas.openxmlformats.org/drawingml/2006/wordprocessingDrawing" xmlns:w10="urn:schemas-microsoft-com:office:word" xmlns:w="http://schemas.openxmlformats.org/wordprocessingml/2006/main" xmlns:w14="http://schemas.microsoft.com/office/word/2010/wordml" xmlns:w15="http://schemas.microsoft.com/office/word/2012/wordml" xmlns:w16cex="http://schemas.microsoft.com/office/word/2018/wordml/cex" xmlns:w16cid="http://schemas.microsoft.com/office/word/2016/wordml/cid" xmlns:w16="http://schemas.microsoft.com/office/word/2018/wordml" xmlns:w16se="http://schemas.microsoft.com/office/word/2015/wordml/symex" xmlns:wpg="http://schemas.microsoft.com/office/word/2010/wordprocessingGroup" xmlns:wpi="http://schemas.microsoft.com/office/word/2010/wordprocessingInk" xmlns:wne="http://schemas.microsoft.com/office/word/2006/wordml" xmlns:wps="http://schemas.microsoft.com/office/word/2010/wordprocessingShape" mc:Ignorable="w14 w15 w16se w16cid w16 w16cex wp14">
+<w:footnotes xmlns:wpc="http://schemas.microsoft.com/office/word/2010/wordprocessingCanvas" xmlns:cx="http://schemas.microsoft.com/office/drawing/2014/chartex" xmlns:mc="http://schemas.openxmlformats.org/markup-compatibility/2006" xmlns:o="urn:schemas-microsoft-com:office:office" xmlns:r="http://schemas.openxmlformats.org/officeDocument/2006/relationships" xmlns:m="http://schemas.openxmlformats.org/officeDocument/2006/math" xmlns:v="urn:schemas-microsoft-com:vml" xmlns:wp14="http://schemas.microsoft.com/office/word/2010/wordprocessingDrawing" xmlns:wp="http://schemas.openxmlformats.org/drawingml/2006/wordprocessingDrawing" xmlns:w10="urn:schemas-microsoft-com:office:word" xmlns:w="http://schemas.openxmlformats.org/wordprocessingml/2006/main" xmlns:w14="http://schemas.microsoft.com/office/word/2010/wordml" xmlns:w15="http://schemas.microsoft.com/office/word/2012/wordml" xmlns:w16se="http://schemas.microsoft.com/office/word/2015/wordml/symex" xmlns:wpg="http://schemas.microsoft.com/office/word/2010/wordprocessingGroup" xmlns:wpi="http://schemas.microsoft.com/office/word/2010/wordprocessingInk" xmlns:wne="http://schemas.microsoft.com/office/word/2006/wordml" xmlns:wps="http://schemas.microsoft.com/office/word/2010/wordprocessingShape" mc:Ignorable="w14 w15 w16se wp14">
   <w:footnote w:type="separator" w:id="-1">
     <w:p>
       <w:pPr>
@@ -7004,7 +8205,7 @@
 </file>
 
 <file path=word/header1.xml><?xml version="1.0" encoding="utf-8"?>
-<w:hdr xmlns:wpc="http://schemas.microsoft.com/office/word/2010/wordprocessingCanvas" xmlns:cx="http://schemas.microsoft.com/office/drawing/2014/chartex" xmlns:cx1="http://schemas.microsoft.com/office/drawing/2015/9/8/chartex" xmlns:cx2="http://schemas.microsoft.com/office/drawing/2015/10/21/chartex" xmlns:cx3="http://schemas.microsoft.com/office/drawing/2016/5/9/chartex" xmlns:cx4="http://schemas.microsoft.com/office/drawing/2016/5/10/chartex" xmlns:cx5="http://schemas.microsoft.com/office/drawing/2016/5/11/chartex" xmlns:cx6="http://schemas.microsoft.com/office/drawing/2016/5/12/chartex" xmlns:cx7="http://schemas.microsoft.com/office/drawing/2016/5/13/chartex" xmlns:cx8="http://schemas.microsoft.com/office/drawing/2016/5/14/chartex" xmlns:mc="http://schemas.openxmlformats.org/markup-compatibility/2006" xmlns:aink="http://schemas.microsoft.com/office/drawing/2016/ink" xmlns:am3d="http://schemas.microsoft.com/office/drawing/2017/model3d" xmlns:o="urn:schemas-microsoft-com:office:office" xmlns:r="http://schemas.openxmlformats.org/officeDocument/2006/relationships" xmlns:m="http://schemas.openxmlformats.org/officeDocument/2006/math" xmlns:v="urn:schemas-microsoft-com:vml" xmlns:wp14="http://schemas.microsoft.com/office/word/2010/wordprocessingDrawing" xmlns:wp="http://schemas.openxmlformats.org/drawingml/2006/wordprocessingDrawing" xmlns:w10="urn:schemas-microsoft-com:office:word" xmlns:w="http://schemas.openxmlformats.org/wordprocessingml/2006/main" xmlns:w14="http://schemas.microsoft.com/office/word/2010/wordml" xmlns:w15="http://schemas.microsoft.com/office/word/2012/wordml" xmlns:w16cex="http://schemas.microsoft.com/office/word/2018/wordml/cex" xmlns:w16cid="http://schemas.microsoft.com/office/word/2016/wordml/cid" xmlns:w16="http://schemas.microsoft.com/office/word/2018/wordml" xmlns:w16se="http://schemas.microsoft.com/office/word/2015/wordml/symex" xmlns:wpg="http://schemas.microsoft.com/office/word/2010/wordprocessingGroup" xmlns:wpi="http://schemas.microsoft.com/office/word/2010/wordprocessingInk" xmlns:wne="http://schemas.microsoft.com/office/word/2006/wordml" xmlns:wps="http://schemas.microsoft.com/office/word/2010/wordprocessingShape" mc:Ignorable="w14 w15 w16se w16cid w16 w16cex wp14">
+<w:hdr xmlns:wpc="http://schemas.microsoft.com/office/word/2010/wordprocessingCanvas" xmlns:cx="http://schemas.microsoft.com/office/drawing/2014/chartex" xmlns:mc="http://schemas.openxmlformats.org/markup-compatibility/2006" xmlns:o="urn:schemas-microsoft-com:office:office" xmlns:r="http://schemas.openxmlformats.org/officeDocument/2006/relationships" xmlns:m="http://schemas.openxmlformats.org/officeDocument/2006/math" xmlns:v="urn:schemas-microsoft-com:vml" xmlns:wp14="http://schemas.microsoft.com/office/word/2010/wordprocessingDrawing" xmlns:wp="http://schemas.openxmlformats.org/drawingml/2006/wordprocessingDrawing" xmlns:w10="urn:schemas-microsoft-com:office:word" xmlns:w="http://schemas.openxmlformats.org/wordprocessingml/2006/main" xmlns:w14="http://schemas.microsoft.com/office/word/2010/wordml" xmlns:w15="http://schemas.microsoft.com/office/word/2012/wordml" xmlns:w16se="http://schemas.microsoft.com/office/word/2015/wordml/symex" xmlns:wpg="http://schemas.microsoft.com/office/word/2010/wordprocessingGroup" xmlns:wpi="http://schemas.microsoft.com/office/word/2010/wordprocessingInk" xmlns:wne="http://schemas.microsoft.com/office/word/2006/wordml" xmlns:wps="http://schemas.microsoft.com/office/word/2010/wordprocessingShape" mc:Ignorable="w14 w15 w16se wp14">
   <w:p>
     <w:pPr>
       <w:pStyle w:val="Encabezado"/>
@@ -7042,7 +8243,7 @@
 </file>
 
 <file path=word/header2.xml><?xml version="1.0" encoding="utf-8"?>
-<w:hdr xmlns:wpc="http://schemas.microsoft.com/office/word/2010/wordprocessingCanvas" xmlns:cx="http://schemas.microsoft.com/office/drawing/2014/chartex" xmlns:cx1="http://schemas.microsoft.com/office/drawing/2015/9/8/chartex" xmlns:cx2="http://schemas.microsoft.com/office/drawing/2015/10/21/chartex" xmlns:cx3="http://schemas.microsoft.com/office/drawing/2016/5/9/chartex" xmlns:cx4="http://schemas.microsoft.com/office/drawing/2016/5/10/chartex" xmlns:cx5="http://schemas.microsoft.com/office/drawing/2016/5/11/chartex" xmlns:cx6="http://schemas.microsoft.com/office/drawing/2016/5/12/chartex" xmlns:cx7="http://schemas.microsoft.com/office/drawing/2016/5/13/chartex" xmlns:cx8="http://schemas.microsoft.com/office/drawing/2016/5/14/chartex" xmlns:mc="http://schemas.openxmlformats.org/markup-compatibility/2006" xmlns:aink="http://schemas.microsoft.com/office/drawing/2016/ink" xmlns:am3d="http://schemas.microsoft.com/office/drawing/2017/model3d" xmlns:o="urn:schemas-microsoft-com:office:office" xmlns:r="http://schemas.openxmlformats.org/officeDocument/2006/relationships" xmlns:m="http://schemas.openxmlformats.org/officeDocument/2006/math" xmlns:v="urn:schemas-microsoft-com:vml" xmlns:wp14="http://schemas.microsoft.com/office/word/2010/wordprocessingDrawing" xmlns:wp="http://schemas.openxmlformats.org/drawingml/2006/wordprocessingDrawing" xmlns:w10="urn:schemas-microsoft-com:office:word" xmlns:w="http://schemas.openxmlformats.org/wordprocessingml/2006/main" xmlns:w14="http://schemas.microsoft.com/office/word/2010/wordml" xmlns:w15="http://schemas.microsoft.com/office/word/2012/wordml" xmlns:w16cex="http://schemas.microsoft.com/office/word/2018/wordml/cex" xmlns:w16cid="http://schemas.microsoft.com/office/word/2016/wordml/cid" xmlns:w16="http://schemas.microsoft.com/office/word/2018/wordml" xmlns:w16se="http://schemas.microsoft.com/office/word/2015/wordml/symex" xmlns:wpg="http://schemas.microsoft.com/office/word/2010/wordprocessingGroup" xmlns:wpi="http://schemas.microsoft.com/office/word/2010/wordprocessingInk" xmlns:wne="http://schemas.microsoft.com/office/word/2006/wordml" xmlns:wps="http://schemas.microsoft.com/office/word/2010/wordprocessingShape" mc:Ignorable="w14 w15 w16se w16cid w16 w16cex wp14">
+<w:hdr xmlns:wpc="http://schemas.microsoft.com/office/word/2010/wordprocessingCanvas" xmlns:cx="http://schemas.microsoft.com/office/drawing/2014/chartex" xmlns:mc="http://schemas.openxmlformats.org/markup-compatibility/2006" xmlns:o="urn:schemas-microsoft-com:office:office" xmlns:r="http://schemas.openxmlformats.org/officeDocument/2006/relationships" xmlns:m="http://schemas.openxmlformats.org/officeDocument/2006/math" xmlns:v="urn:schemas-microsoft-com:vml" xmlns:wp14="http://schemas.microsoft.com/office/word/2010/wordprocessingDrawing" xmlns:wp="http://schemas.openxmlformats.org/drawingml/2006/wordprocessingDrawing" xmlns:w10="urn:schemas-microsoft-com:office:word" xmlns:w="http://schemas.openxmlformats.org/wordprocessingml/2006/main" xmlns:w14="http://schemas.microsoft.com/office/word/2010/wordml" xmlns:w15="http://schemas.microsoft.com/office/word/2012/wordml" xmlns:w16se="http://schemas.microsoft.com/office/word/2015/wordml/symex" xmlns:wpg="http://schemas.microsoft.com/office/word/2010/wordprocessingGroup" xmlns:wpi="http://schemas.microsoft.com/office/word/2010/wordprocessingInk" xmlns:wne="http://schemas.microsoft.com/office/word/2006/wordml" xmlns:wps="http://schemas.microsoft.com/office/word/2010/wordprocessingShape" mc:Ignorable="w14 w15 w16se wp14">
   <w:tbl>
     <w:tblPr>
       <w:tblW w:w="8647" w:type="dxa"/>
@@ -7141,7 +8342,25 @@
               <w:sz w:val="16"/>
               <w:szCs w:val="16"/>
             </w:rPr>
-            <w:t xml:space="preserve"> - Versión 1.0</w:t>
+            <w:t xml:space="preserve"> - </w:t>
+          </w:r>
+          <w:proofErr w:type="spellStart"/>
+          <w:r>
+            <w:rPr>
+              <w:rFonts w:ascii="Verdana" w:hAnsi="Verdana"/>
+              <w:sz w:val="16"/>
+              <w:szCs w:val="16"/>
+            </w:rPr>
+            <w:t>Versión</w:t>
+          </w:r>
+          <w:proofErr w:type="spellEnd"/>
+          <w:r>
+            <w:rPr>
+              <w:rFonts w:ascii="Verdana" w:hAnsi="Verdana"/>
+              <w:sz w:val="16"/>
+              <w:szCs w:val="16"/>
+            </w:rPr>
+            <w:t xml:space="preserve"> 1.0</w:t>
           </w:r>
         </w:p>
       </w:tc>
@@ -7159,7 +8378,7 @@
 </file>
 
 <file path=word/header3.xml><?xml version="1.0" encoding="utf-8"?>
-<w:hdr xmlns:wpc="http://schemas.microsoft.com/office/word/2010/wordprocessingCanvas" xmlns:cx="http://schemas.microsoft.com/office/drawing/2014/chartex" xmlns:cx1="http://schemas.microsoft.com/office/drawing/2015/9/8/chartex" xmlns:cx2="http://schemas.microsoft.com/office/drawing/2015/10/21/chartex" xmlns:cx3="http://schemas.microsoft.com/office/drawing/2016/5/9/chartex" xmlns:cx4="http://schemas.microsoft.com/office/drawing/2016/5/10/chartex" xmlns:cx5="http://schemas.microsoft.com/office/drawing/2016/5/11/chartex" xmlns:cx6="http://schemas.microsoft.com/office/drawing/2016/5/12/chartex" xmlns:cx7="http://schemas.microsoft.com/office/drawing/2016/5/13/chartex" xmlns:cx8="http://schemas.microsoft.com/office/drawing/2016/5/14/chartex" xmlns:mc="http://schemas.openxmlformats.org/markup-compatibility/2006" xmlns:aink="http://schemas.microsoft.com/office/drawing/2016/ink" xmlns:am3d="http://schemas.microsoft.com/office/drawing/2017/model3d" xmlns:o="urn:schemas-microsoft-com:office:office" xmlns:r="http://schemas.openxmlformats.org/officeDocument/2006/relationships" xmlns:m="http://schemas.openxmlformats.org/officeDocument/2006/math" xmlns:v="urn:schemas-microsoft-com:vml" xmlns:wp14="http://schemas.microsoft.com/office/word/2010/wordprocessingDrawing" xmlns:wp="http://schemas.openxmlformats.org/drawingml/2006/wordprocessingDrawing" xmlns:w10="urn:schemas-microsoft-com:office:word" xmlns:w="http://schemas.openxmlformats.org/wordprocessingml/2006/main" xmlns:w14="http://schemas.microsoft.com/office/word/2010/wordml" xmlns:w15="http://schemas.microsoft.com/office/word/2012/wordml" xmlns:w16cex="http://schemas.microsoft.com/office/word/2018/wordml/cex" xmlns:w16cid="http://schemas.microsoft.com/office/word/2016/wordml/cid" xmlns:w16="http://schemas.microsoft.com/office/word/2018/wordml" xmlns:w16se="http://schemas.microsoft.com/office/word/2015/wordml/symex" xmlns:wpg="http://schemas.microsoft.com/office/word/2010/wordprocessingGroup" xmlns:wpi="http://schemas.microsoft.com/office/word/2010/wordprocessingInk" xmlns:wne="http://schemas.microsoft.com/office/word/2006/wordml" xmlns:wps="http://schemas.microsoft.com/office/word/2010/wordprocessingShape" mc:Ignorable="w14 w15 w16se w16cid w16 w16cex wp14">
+<w:hdr xmlns:wpc="http://schemas.microsoft.com/office/word/2010/wordprocessingCanvas" xmlns:cx="http://schemas.microsoft.com/office/drawing/2014/chartex" xmlns:mc="http://schemas.openxmlformats.org/markup-compatibility/2006" xmlns:o="urn:schemas-microsoft-com:office:office" xmlns:r="http://schemas.openxmlformats.org/officeDocument/2006/relationships" xmlns:m="http://schemas.openxmlformats.org/officeDocument/2006/math" xmlns:v="urn:schemas-microsoft-com:vml" xmlns:wp14="http://schemas.microsoft.com/office/word/2010/wordprocessingDrawing" xmlns:wp="http://schemas.openxmlformats.org/drawingml/2006/wordprocessingDrawing" xmlns:w10="urn:schemas-microsoft-com:office:word" xmlns:w="http://schemas.openxmlformats.org/wordprocessingml/2006/main" xmlns:w14="http://schemas.microsoft.com/office/word/2010/wordml" xmlns:w15="http://schemas.microsoft.com/office/word/2012/wordml" xmlns:w16se="http://schemas.microsoft.com/office/word/2015/wordml/symex" xmlns:wpg="http://schemas.microsoft.com/office/word/2010/wordprocessingGroup" xmlns:wpi="http://schemas.microsoft.com/office/word/2010/wordprocessingInk" xmlns:wne="http://schemas.microsoft.com/office/word/2006/wordml" xmlns:wps="http://schemas.microsoft.com/office/word/2010/wordprocessingShape" mc:Ignorable="w14 w15 w16se wp14">
   <w:tbl>
     <w:tblPr>
       <w:tblW w:w="8647" w:type="dxa"/>
@@ -7258,7 +8477,25 @@
               <w:sz w:val="16"/>
               <w:szCs w:val="16"/>
             </w:rPr>
-            <w:t xml:space="preserve"> - Versión 1.0</w:t>
+            <w:t xml:space="preserve"> - </w:t>
+          </w:r>
+          <w:proofErr w:type="spellStart"/>
+          <w:r>
+            <w:rPr>
+              <w:rFonts w:ascii="Verdana" w:hAnsi="Verdana"/>
+              <w:sz w:val="16"/>
+              <w:szCs w:val="16"/>
+            </w:rPr>
+            <w:t>Versión</w:t>
+          </w:r>
+          <w:proofErr w:type="spellEnd"/>
+          <w:r>
+            <w:rPr>
+              <w:rFonts w:ascii="Verdana" w:hAnsi="Verdana"/>
+              <w:sz w:val="16"/>
+              <w:szCs w:val="16"/>
+            </w:rPr>
+            <w:t xml:space="preserve"> 1.0</w:t>
           </w:r>
         </w:p>
       </w:tc>
@@ -7318,7 +8555,7 @@
 </file>
 
 <file path=word/numbering.xml><?xml version="1.0" encoding="utf-8"?>
-<w:numbering xmlns:wpc="http://schemas.microsoft.com/office/word/2010/wordprocessingCanvas" xmlns:cx="http://schemas.microsoft.com/office/drawing/2014/chartex" xmlns:cx1="http://schemas.microsoft.com/office/drawing/2015/9/8/chartex" xmlns:cx2="http://schemas.microsoft.com/office/drawing/2015/10/21/chartex" xmlns:cx3="http://schemas.microsoft.com/office/drawing/2016/5/9/chartex" xmlns:cx4="http://schemas.microsoft.com/office/drawing/2016/5/10/chartex" xmlns:cx5="http://schemas.microsoft.com/office/drawing/2016/5/11/chartex" xmlns:cx6="http://schemas.microsoft.com/office/drawing/2016/5/12/chartex" xmlns:cx7="http://schemas.microsoft.com/office/drawing/2016/5/13/chartex" xmlns:cx8="http://schemas.microsoft.com/office/drawing/2016/5/14/chartex" xmlns:mc="http://schemas.openxmlformats.org/markup-compatibility/2006" xmlns:aink="http://schemas.microsoft.com/office/drawing/2016/ink" xmlns:am3d="http://schemas.microsoft.com/office/drawing/2017/model3d" xmlns:o="urn:schemas-microsoft-com:office:office" xmlns:r="http://schemas.openxmlformats.org/officeDocument/2006/relationships" xmlns:m="http://schemas.openxmlformats.org/officeDocument/2006/math" xmlns:v="urn:schemas-microsoft-com:vml" xmlns:wp14="http://schemas.microsoft.com/office/word/2010/wordprocessingDrawing" xmlns:wp="http://schemas.openxmlformats.org/drawingml/2006/wordprocessingDrawing" xmlns:w10="urn:schemas-microsoft-com:office:word" xmlns:w="http://schemas.openxmlformats.org/wordprocessingml/2006/main" xmlns:w14="http://schemas.microsoft.com/office/word/2010/wordml" xmlns:w15="http://schemas.microsoft.com/office/word/2012/wordml" xmlns:w16cex="http://schemas.microsoft.com/office/word/2018/wordml/cex" xmlns:w16cid="http://schemas.microsoft.com/office/word/2016/wordml/cid" xmlns:w16="http://schemas.microsoft.com/office/word/2018/wordml" xmlns:w16se="http://schemas.microsoft.com/office/word/2015/wordml/symex" xmlns:wpg="http://schemas.microsoft.com/office/word/2010/wordprocessingGroup" xmlns:wpi="http://schemas.microsoft.com/office/word/2010/wordprocessingInk" xmlns:wne="http://schemas.microsoft.com/office/word/2006/wordml" xmlns:wps="http://schemas.microsoft.com/office/word/2010/wordprocessingShape" mc:Ignorable="w14 w15 w16se w16cid w16 w16cex wp14">
+<w:numbering xmlns:wpc="http://schemas.microsoft.com/office/word/2010/wordprocessingCanvas" xmlns:cx="http://schemas.microsoft.com/office/drawing/2014/chartex" xmlns:mc="http://schemas.openxmlformats.org/markup-compatibility/2006" xmlns:o="urn:schemas-microsoft-com:office:office" xmlns:r="http://schemas.openxmlformats.org/officeDocument/2006/relationships" xmlns:m="http://schemas.openxmlformats.org/officeDocument/2006/math" xmlns:v="urn:schemas-microsoft-com:vml" xmlns:wp14="http://schemas.microsoft.com/office/word/2010/wordprocessingDrawing" xmlns:wp="http://schemas.openxmlformats.org/drawingml/2006/wordprocessingDrawing" xmlns:w10="urn:schemas-microsoft-com:office:word" xmlns:w="http://schemas.openxmlformats.org/wordprocessingml/2006/main" xmlns:w14="http://schemas.microsoft.com/office/word/2010/wordml" xmlns:w15="http://schemas.microsoft.com/office/word/2012/wordml" xmlns:w16se="http://schemas.microsoft.com/office/word/2015/wordml/symex" xmlns:wpg="http://schemas.microsoft.com/office/word/2010/wordprocessingGroup" xmlns:wpi="http://schemas.microsoft.com/office/word/2010/wordprocessingInk" xmlns:wne="http://schemas.microsoft.com/office/word/2006/wordml" xmlns:wps="http://schemas.microsoft.com/office/word/2010/wordprocessingShape" mc:Ignorable="w14 w15 w16se wp14">
   <w:abstractNum w:abstractNumId="0" w15:restartNumberingAfterBreak="0">
     <w:nsid w:val="05745F7D"/>
     <w:multiLevelType w:val="hybridMultilevel"/>
@@ -9074,7 +10311,7 @@
 </file>
 
 <file path=word/styles.xml><?xml version="1.0" encoding="utf-8"?>
-<w:styles xmlns:mc="http://schemas.openxmlformats.org/markup-compatibility/2006" xmlns:r="http://schemas.openxmlformats.org/officeDocument/2006/relationships" xmlns:w="http://schemas.openxmlformats.org/wordprocessingml/2006/main" xmlns:w14="http://schemas.microsoft.com/office/word/2010/wordml" xmlns:w15="http://schemas.microsoft.com/office/word/2012/wordml" xmlns:w16cex="http://schemas.microsoft.com/office/word/2018/wordml/cex" xmlns:w16cid="http://schemas.microsoft.com/office/word/2016/wordml/cid" xmlns:w16="http://schemas.microsoft.com/office/word/2018/wordml" xmlns:w16se="http://schemas.microsoft.com/office/word/2015/wordml/symex" mc:Ignorable="w14 w15 w16se w16cid w16 w16cex">
+<w:styles xmlns:mc="http://schemas.openxmlformats.org/markup-compatibility/2006" xmlns:r="http://schemas.openxmlformats.org/officeDocument/2006/relationships" xmlns:w="http://schemas.openxmlformats.org/wordprocessingml/2006/main" xmlns:w14="http://schemas.microsoft.com/office/word/2010/wordml" xmlns:w15="http://schemas.microsoft.com/office/word/2012/wordml" xmlns:w16se="http://schemas.microsoft.com/office/word/2015/wordml/symex" mc:Ignorable="w14 w15 w16se">
   <w:docDefaults>
     <w:rPrDefault>
       <w:rPr>
@@ -9084,7 +10321,7 @@
     </w:rPrDefault>
     <w:pPrDefault/>
   </w:docDefaults>
-  <w:latentStyles w:defLockedState="0" w:defUIPriority="0" w:defSemiHidden="0" w:defUnhideWhenUsed="0" w:defQFormat="0" w:count="376">
+  <w:latentStyles w:defLockedState="0" w:defUIPriority="0" w:defSemiHidden="0" w:defUnhideWhenUsed="0" w:defQFormat="0" w:count="371">
     <w:lsdException w:name="Normal" w:qFormat="1"/>
     <w:lsdException w:name="heading 1" w:qFormat="1"/>
     <w:lsdException w:name="heading 2" w:qFormat="1"/>
@@ -9102,6 +10339,7 @@
     <w:lsdException w:name="Strong" w:qFormat="1"/>
     <w:lsdException w:name="Emphasis" w:qFormat="1"/>
     <w:lsdException w:name="HTML Keyboard" w:semiHidden="1" w:unhideWhenUsed="1"/>
+    <w:lsdException w:name="Normal Table" w:semiHidden="1" w:unhideWhenUsed="1"/>
     <w:lsdException w:name="annotation subject" w:semiHidden="1" w:unhideWhenUsed="1"/>
     <w:lsdException w:name="No List" w:semiHidden="1" w:unhideWhenUsed="1"/>
     <w:lsdException w:name="Outline List 1" w:semiHidden="1" w:unhideWhenUsed="1"/>
@@ -9144,8 +10382,11 @@
     <w:lsdException w:name="Table Contemporary" w:semiHidden="1" w:unhideWhenUsed="1"/>
     <w:lsdException w:name="Table Elegant" w:semiHidden="1" w:unhideWhenUsed="1"/>
     <w:lsdException w:name="Table Professional" w:semiHidden="1" w:unhideWhenUsed="1"/>
+    <w:lsdException w:name="Table Subtle 1" w:semiHidden="1" w:unhideWhenUsed="1"/>
     <w:lsdException w:name="Table Subtle 2" w:semiHidden="1" w:unhideWhenUsed="1"/>
     <w:lsdException w:name="Table Web 1" w:semiHidden="1" w:unhideWhenUsed="1"/>
+    <w:lsdException w:name="Table Web 2" w:semiHidden="1" w:unhideWhenUsed="1"/>
+    <w:lsdException w:name="Table Web 3" w:semiHidden="1" w:unhideWhenUsed="1"/>
     <w:lsdException w:name="Balloon Text" w:semiHidden="1" w:unhideWhenUsed="1"/>
     <w:lsdException w:name="Table Theme" w:semiHidden="1" w:unhideWhenUsed="1"/>
     <w:lsdException w:name="Placeholder Text" w:semiHidden="1" w:uiPriority="99"/>
@@ -9363,11 +10604,6 @@
     <w:lsdException w:name="List Table 5 Dark Accent 6" w:uiPriority="50"/>
     <w:lsdException w:name="List Table 6 Colorful Accent 6" w:uiPriority="51"/>
     <w:lsdException w:name="List Table 7 Colorful Accent 6" w:uiPriority="52"/>
-    <w:lsdException w:name="Mention" w:semiHidden="1" w:uiPriority="99" w:unhideWhenUsed="1"/>
-    <w:lsdException w:name="Smart Hyperlink" w:semiHidden="1" w:uiPriority="99" w:unhideWhenUsed="1"/>
-    <w:lsdException w:name="Hashtag" w:semiHidden="1" w:uiPriority="99" w:unhideWhenUsed="1"/>
-    <w:lsdException w:name="Unresolved Mention" w:semiHidden="1" w:uiPriority="99" w:unhideWhenUsed="1"/>
-    <w:lsdException w:name="Smart Link" w:semiHidden="1" w:uiPriority="99" w:unhideWhenUsed="1"/>
   </w:latentStyles>
   <w:style w:type="paragraph" w:default="1" w:styleId="Normal">
     <w:name w:val="Normal"/>
@@ -9890,7 +11126,7 @@
 </file>
 
 <file path=customXml/itemProps1.xml><?xml version="1.0" encoding="utf-8"?>
-<ds:datastoreItem xmlns:ds="http://schemas.openxmlformats.org/officeDocument/2006/customXml" ds:itemID="{3423DF1D-C083-4139-94A6-F44222E10750}">
+<ds:datastoreItem xmlns:ds="http://schemas.openxmlformats.org/officeDocument/2006/customXml" ds:itemID="{C80F829C-36DB-4757-9890-794FBC525C6B}">
   <ds:schemaRefs>
     <ds:schemaRef ds:uri="http://schemas.openxmlformats.org/officeDocument/2006/bibliography"/>
   </ds:schemaRefs>

</xml_diff>

<commit_message>
Actualizacion de verificacion y auditorias de configuracion v1.2
</commit_message>
<xml_diff>
--- a/FGPR_018_06 - Plan de Gestión de la Configuración.docx
+++ b/FGPR_018_06 - Plan de Gestión de la Configuración.docx
@@ -578,6 +578,173 @@
           </w:p>
         </w:tc>
       </w:tr>
+      <w:tr>
+        <w:trPr>
+          <w:trHeight w:val="217"/>
+          <w:jc w:val="center"/>
+        </w:trPr>
+        <w:tc>
+          <w:tcPr>
+            <w:tcW w:w="875" w:type="dxa"/>
+          </w:tcPr>
+          <w:p>
+            <w:pPr>
+              <w:jc w:val="center"/>
+              <w:rPr>
+                <w:rFonts w:ascii="Verdana" w:hAnsi="Verdana" w:cs="Arial"/>
+                <w:sz w:val="18"/>
+                <w:szCs w:val="18"/>
+                <w:lang w:val="es-EC"/>
+              </w:rPr>
+            </w:pPr>
+            <w:r>
+              <w:rPr>
+                <w:rFonts w:ascii="Verdana" w:hAnsi="Verdana" w:cs="Arial"/>
+                <w:sz w:val="18"/>
+                <w:szCs w:val="18"/>
+                <w:lang w:val="es-EC"/>
+              </w:rPr>
+              <w:t>1.</w:t>
+            </w:r>
+            <w:r>
+              <w:rPr>
+                <w:rFonts w:ascii="Verdana" w:hAnsi="Verdana" w:cs="Arial"/>
+                <w:sz w:val="18"/>
+                <w:szCs w:val="18"/>
+                <w:lang w:val="es-EC"/>
+              </w:rPr>
+              <w:t>2</w:t>
+            </w:r>
+          </w:p>
+        </w:tc>
+        <w:tc>
+          <w:tcPr>
+            <w:tcW w:w="1078" w:type="dxa"/>
+          </w:tcPr>
+          <w:p>
+            <w:pPr>
+              <w:jc w:val="center"/>
+              <w:rPr>
+                <w:rFonts w:ascii="Verdana" w:hAnsi="Verdana" w:cs="Arial"/>
+                <w:sz w:val="18"/>
+                <w:szCs w:val="18"/>
+                <w:lang w:val="es-EC"/>
+              </w:rPr>
+            </w:pPr>
+            <w:r>
+              <w:rPr>
+                <w:rFonts w:ascii="Verdana" w:hAnsi="Verdana" w:cs="Arial"/>
+                <w:sz w:val="18"/>
+                <w:szCs w:val="18"/>
+                <w:lang w:val="es-EC"/>
+              </w:rPr>
+              <w:t>AR</w:t>
+            </w:r>
+          </w:p>
+        </w:tc>
+        <w:tc>
+          <w:tcPr>
+            <w:tcW w:w="1354" w:type="dxa"/>
+          </w:tcPr>
+          <w:p>
+            <w:pPr>
+              <w:jc w:val="center"/>
+              <w:rPr>
+                <w:rFonts w:ascii="Verdana" w:hAnsi="Verdana" w:cs="Arial"/>
+                <w:sz w:val="18"/>
+                <w:szCs w:val="18"/>
+                <w:lang w:val="es-EC"/>
+              </w:rPr>
+            </w:pPr>
+            <w:r>
+              <w:rPr>
+                <w:rFonts w:ascii="Verdana" w:hAnsi="Verdana" w:cs="Arial"/>
+                <w:sz w:val="18"/>
+                <w:szCs w:val="18"/>
+                <w:lang w:val="es-EC"/>
+              </w:rPr>
+              <w:t>FD</w:t>
+            </w:r>
+          </w:p>
+        </w:tc>
+        <w:tc>
+          <w:tcPr>
+            <w:tcW w:w="1399" w:type="dxa"/>
+          </w:tcPr>
+          <w:p>
+            <w:pPr>
+              <w:jc w:val="center"/>
+              <w:rPr>
+                <w:rFonts w:ascii="Verdana" w:hAnsi="Verdana" w:cs="Arial"/>
+                <w:sz w:val="18"/>
+                <w:szCs w:val="18"/>
+                <w:lang w:val="es-EC"/>
+              </w:rPr>
+            </w:pPr>
+            <w:r>
+              <w:rPr>
+                <w:rFonts w:ascii="Verdana" w:hAnsi="Verdana" w:cs="Arial"/>
+                <w:sz w:val="18"/>
+                <w:szCs w:val="18"/>
+                <w:lang w:val="es-EC"/>
+              </w:rPr>
+              <w:t>JN / KS</w:t>
+            </w:r>
+          </w:p>
+        </w:tc>
+        <w:tc>
+          <w:tcPr>
+            <w:tcW w:w="942" w:type="dxa"/>
+            <w:vAlign w:val="center"/>
+          </w:tcPr>
+          <w:p>
+            <w:pPr>
+              <w:jc w:val="center"/>
+              <w:rPr>
+                <w:rFonts w:ascii="Verdana" w:hAnsi="Verdana" w:cs="Arial"/>
+                <w:sz w:val="18"/>
+                <w:szCs w:val="18"/>
+                <w:lang w:val="es-EC"/>
+              </w:rPr>
+            </w:pPr>
+            <w:r>
+              <w:rPr>
+                <w:rFonts w:ascii="Verdana" w:hAnsi="Verdana" w:cs="Arial"/>
+                <w:sz w:val="18"/>
+                <w:szCs w:val="18"/>
+                <w:lang w:val="es-EC"/>
+              </w:rPr>
+              <w:t>21/11/2020</w:t>
+            </w:r>
+          </w:p>
+        </w:tc>
+        <w:tc>
+          <w:tcPr>
+            <w:tcW w:w="2835" w:type="dxa"/>
+            <w:shd w:val="clear" w:color="auto" w:fill="auto"/>
+            <w:vAlign w:val="center"/>
+          </w:tcPr>
+          <w:p>
+            <w:pPr>
+              <w:rPr>
+                <w:rFonts w:ascii="Verdana" w:hAnsi="Verdana" w:cs="Arial"/>
+                <w:sz w:val="18"/>
+                <w:szCs w:val="18"/>
+                <w:lang w:val="es-EC"/>
+              </w:rPr>
+            </w:pPr>
+            <w:r>
+              <w:rPr>
+                <w:rFonts w:ascii="Verdana" w:hAnsi="Verdana" w:cs="Arial"/>
+                <w:sz w:val="18"/>
+                <w:szCs w:val="18"/>
+                <w:lang w:val="es-EC"/>
+              </w:rPr>
+              <w:t>Actualización del ítem auditoría de configuración</w:t>
+            </w:r>
+          </w:p>
+        </w:tc>
+      </w:tr>
     </w:tbl>
     <w:p>
       <w:pPr>
@@ -808,8 +975,9 @@
     </w:p>
     <w:tbl>
       <w:tblPr>
+        <w:tblpPr w:leftFromText="141" w:rightFromText="141" w:vertAnchor="text" w:tblpXSpec="center" w:tblpY="1"/>
+        <w:tblOverlap w:val="never"/>
         <w:tblW w:w="9067" w:type="dxa"/>
-        <w:jc w:val="center"/>
         <w:tblBorders>
           <w:top w:val="single" w:sz="4" w:space="0" w:color="auto"/>
           <w:left w:val="single" w:sz="4" w:space="0" w:color="auto"/>
@@ -840,7 +1008,6 @@
       <w:tr>
         <w:trPr>
           <w:trHeight w:val="284"/>
-          <w:jc w:val="center"/>
         </w:trPr>
         <w:tc>
           <w:tcPr>
@@ -997,9 +1164,6 @@
         </w:tc>
       </w:tr>
       <w:tr>
-        <w:trPr>
-          <w:jc w:val="center"/>
-        </w:trPr>
         <w:tc>
           <w:tcPr>
             <w:tcW w:w="1916" w:type="dxa"/>
@@ -1177,7 +1341,6 @@
       <w:tr>
         <w:trPr>
           <w:trHeight w:val="344"/>
-          <w:jc w:val="center"/>
         </w:trPr>
         <w:tc>
           <w:tcPr>
@@ -1287,7 +1450,6 @@
       <w:tr>
         <w:trPr>
           <w:trHeight w:val="353"/>
-          <w:jc w:val="center"/>
         </w:trPr>
         <w:tc>
           <w:tcPr>
@@ -1397,7 +1559,6 @@
       <w:tr>
         <w:trPr>
           <w:trHeight w:val="353"/>
-          <w:jc w:val="center"/>
         </w:trPr>
         <w:tc>
           <w:tcPr>
@@ -1507,7 +1668,6 @@
       <w:tr>
         <w:trPr>
           <w:trHeight w:val="353"/>
-          <w:jc w:val="center"/>
         </w:trPr>
         <w:tc>
           <w:tcPr>
@@ -1644,7 +1804,6 @@
         </w:tblPrEx>
         <w:trPr>
           <w:trHeight w:val="521"/>
-          <w:jc w:val="center"/>
         </w:trPr>
         <w:tc>
           <w:tcPr>
@@ -1710,7 +1869,6 @@
         </w:tblPrEx>
         <w:trPr>
           <w:trHeight w:val="990"/>
-          <w:jc w:val="center"/>
         </w:trPr>
         <w:tc>
           <w:tcPr>
@@ -2009,7 +2167,6 @@
         </w:tblPrEx>
         <w:trPr>
           <w:trHeight w:val="415"/>
-          <w:jc w:val="center"/>
         </w:trPr>
         <w:tc>
           <w:tcPr>
@@ -2258,7 +2415,6 @@
         </w:tblPrEx>
         <w:trPr>
           <w:trHeight w:val="421"/>
-          <w:jc w:val="center"/>
         </w:trPr>
         <w:tc>
           <w:tcPr>
@@ -2488,7 +2644,6 @@
         </w:tblPrEx>
         <w:trPr>
           <w:trHeight w:val="413"/>
-          <w:jc w:val="center"/>
         </w:trPr>
         <w:tc>
           <w:tcPr>
@@ -2718,7 +2873,6 @@
         </w:tblPrEx>
         <w:trPr>
           <w:trHeight w:val="413"/>
-          <w:jc w:val="center"/>
         </w:trPr>
         <w:tc>
           <w:tcPr>
@@ -2894,6 +3048,7 @@
                 <w:szCs w:val="16"/>
                 <w:lang w:val="es-EC"/>
               </w:rPr>
+              <w:lastRenderedPageBreak/>
               <w:t>Restringida</w:t>
             </w:r>
           </w:p>
@@ -2915,7 +3070,18 @@
                 <w:szCs w:val="16"/>
                 <w:lang w:val="es-EC"/>
               </w:rPr>
-              <w:t>Backup primario y almacenamiento secundario</w:t>
+              <w:lastRenderedPageBreak/>
+              <w:t>Backup primario y almacena</w:t>
+            </w:r>
+            <w:r>
+              <w:rPr>
+                <w:rFonts w:ascii="Verdana" w:hAnsi="Verdana"/>
+                <w:sz w:val="16"/>
+                <w:szCs w:val="16"/>
+                <w:lang w:val="es-EC"/>
+              </w:rPr>
+              <w:lastRenderedPageBreak/>
+              <w:t>miento secundario</w:t>
             </w:r>
           </w:p>
         </w:tc>
@@ -2937,6 +3103,7 @@
                 <w:szCs w:val="16"/>
                 <w:lang w:val="es-EC"/>
               </w:rPr>
+              <w:lastRenderedPageBreak/>
               <w:t>Durante todo el proyecto</w:t>
             </w:r>
           </w:p>
@@ -2948,7 +3115,6 @@
         </w:tblPrEx>
         <w:trPr>
           <w:trHeight w:val="413"/>
-          <w:jc w:val="center"/>
         </w:trPr>
         <w:tc>
           <w:tcPr>
@@ -2971,7 +3137,6 @@
                 <w:szCs w:val="16"/>
                 <w:lang w:val="es-EC"/>
               </w:rPr>
-              <w:lastRenderedPageBreak/>
               <w:t>FGPR_010_06 - Acta de Constitución del Proyecto</w:t>
             </w:r>
           </w:p>
@@ -3179,7 +3344,6 @@
         </w:tblPrEx>
         <w:trPr>
           <w:trHeight w:val="413"/>
-          <w:jc w:val="center"/>
         </w:trPr>
         <w:tc>
           <w:tcPr>
@@ -3409,7 +3573,6 @@
         </w:tblPrEx>
         <w:trPr>
           <w:trHeight w:val="413"/>
-          <w:jc w:val="center"/>
         </w:trPr>
         <w:tc>
           <w:tcPr>
@@ -3639,7 +3802,6 @@
         </w:tblPrEx>
         <w:trPr>
           <w:trHeight w:val="413"/>
-          <w:jc w:val="center"/>
         </w:trPr>
         <w:tc>
           <w:tcPr>
@@ -3869,7 +4031,6 @@
         </w:tblPrEx>
         <w:trPr>
           <w:trHeight w:val="413"/>
-          <w:jc w:val="center"/>
         </w:trPr>
         <w:tc>
           <w:tcPr>
@@ -4099,7 +4260,6 @@
         </w:tblPrEx>
         <w:trPr>
           <w:trHeight w:val="413"/>
-          <w:jc w:val="center"/>
         </w:trPr>
         <w:tc>
           <w:tcPr>
@@ -4329,7 +4489,6 @@
         </w:tblPrEx>
         <w:trPr>
           <w:trHeight w:val="413"/>
-          <w:jc w:val="center"/>
         </w:trPr>
         <w:tc>
           <w:tcPr>
@@ -4559,7 +4718,6 @@
         </w:tblPrEx>
         <w:trPr>
           <w:trHeight w:val="413"/>
-          <w:jc w:val="center"/>
         </w:trPr>
         <w:tc>
           <w:tcPr>
@@ -4789,7 +4947,6 @@
         </w:tblPrEx>
         <w:trPr>
           <w:trHeight w:val="413"/>
-          <w:jc w:val="center"/>
         </w:trPr>
         <w:tc>
           <w:tcPr>
@@ -5019,7 +5176,6 @@
         </w:tblPrEx>
         <w:trPr>
           <w:trHeight w:val="413"/>
-          <w:jc w:val="center"/>
         </w:trPr>
         <w:tc>
           <w:tcPr>
@@ -5249,7 +5405,6 @@
         </w:tblPrEx>
         <w:trPr>
           <w:trHeight w:val="413"/>
-          <w:jc w:val="center"/>
         </w:trPr>
         <w:tc>
           <w:tcPr>
@@ -5483,7 +5638,6 @@
         </w:tblPrEx>
         <w:trPr>
           <w:trHeight w:val="722"/>
-          <w:jc w:val="center"/>
         </w:trPr>
         <w:tc>
           <w:tcPr>
@@ -5532,7 +5686,6 @@
         </w:tblPrEx>
         <w:trPr>
           <w:trHeight w:val="940"/>
-          <w:jc w:val="center"/>
         </w:trPr>
         <w:tc>
           <w:tcPr>
@@ -6030,7 +6183,6 @@
         </w:tblPrEx>
         <w:trPr>
           <w:trHeight w:val="417"/>
-          <w:jc w:val="center"/>
         </w:trPr>
         <w:tc>
           <w:tcPr>
@@ -6054,6 +6206,7 @@
                 <w:szCs w:val="16"/>
                 <w:lang w:val="es-EC"/>
               </w:rPr>
+              <w:lastRenderedPageBreak/>
               <w:t>C01</w:t>
             </w:r>
           </w:p>
@@ -6199,7 +6352,6 @@
         </w:tblPrEx>
         <w:trPr>
           <w:trHeight w:val="385"/>
-          <w:jc w:val="center"/>
         </w:trPr>
         <w:tc>
           <w:tcPr>
@@ -6224,7 +6376,6 @@
                 <w:szCs w:val="16"/>
                 <w:lang w:val="es-EC"/>
               </w:rPr>
-              <w:lastRenderedPageBreak/>
               <w:t>C02</w:t>
             </w:r>
           </w:p>
@@ -6364,7 +6515,6 @@
         </w:tblPrEx>
         <w:trPr>
           <w:trHeight w:val="311"/>
-          <w:jc w:val="center"/>
         </w:trPr>
         <w:tc>
           <w:tcPr>
@@ -6528,7 +6678,6 @@
         </w:tblPrEx>
         <w:trPr>
           <w:trHeight w:val="311"/>
-          <w:jc w:val="center"/>
         </w:trPr>
         <w:tc>
           <w:tcPr>
@@ -6692,7 +6841,6 @@
         </w:tblPrEx>
         <w:trPr>
           <w:trHeight w:val="311"/>
-          <w:jc w:val="center"/>
         </w:trPr>
         <w:tc>
           <w:tcPr>
@@ -6856,7 +7004,6 @@
         </w:tblPrEx>
         <w:trPr>
           <w:trHeight w:val="311"/>
-          <w:jc w:val="center"/>
         </w:trPr>
         <w:tc>
           <w:tcPr>
@@ -7020,7 +7167,6 @@
         </w:tblPrEx>
         <w:trPr>
           <w:trHeight w:val="311"/>
-          <w:jc w:val="center"/>
         </w:trPr>
         <w:tc>
           <w:tcPr>
@@ -7188,7 +7334,6 @@
         </w:tblPrEx>
         <w:trPr>
           <w:trHeight w:val="414"/>
-          <w:jc w:val="center"/>
         </w:trPr>
         <w:tc>
           <w:tcPr>
@@ -7241,7 +7386,6 @@
         </w:tblPrEx>
         <w:trPr>
           <w:trHeight w:val="1289"/>
-          <w:jc w:val="center"/>
         </w:trPr>
         <w:tc>
           <w:tcPr>
@@ -7432,6 +7576,27 @@
           <w:p>
             <w:pPr>
               <w:pStyle w:val="Textoindependiente"/>
+              <w:numPr>
+                <w:ilvl w:val="0"/>
+                <w:numId w:val="20"/>
+              </w:numPr>
+              <w:jc w:val="both"/>
+              <w:rPr>
+                <w:rFonts w:ascii="Verdana" w:hAnsi="Verdana"/>
+                <w:lang w:val="es-EC"/>
+              </w:rPr>
+            </w:pPr>
+            <w:r>
+              <w:rPr>
+                <w:rFonts w:ascii="Verdana" w:hAnsi="Verdana"/>
+                <w:lang w:val="es-EC"/>
+              </w:rPr>
+              <w:t>Tras realizar el cambio se comunicará, si así está establecido, a todos aquellos que estén afectados por dicho cambio. De esta forma, se preservar la integridad de los productos haciendo que todo el mundo trabaje con las versiones correctas.</w:t>
+            </w:r>
+          </w:p>
+          <w:p>
+            <w:pPr>
+              <w:pStyle w:val="Textoindependiente"/>
               <w:jc w:val="center"/>
               <w:rPr>
                 <w:rFonts w:ascii="Verdana" w:hAnsi="Verdana"/>
@@ -7452,6 +7617,14 @@
           <w:lang w:val="es-EC"/>
         </w:rPr>
       </w:pPr>
+      <w:r>
+        <w:rPr>
+          <w:rFonts w:ascii="Verdana" w:hAnsi="Verdana"/>
+          <w:b/>
+          <w:lang w:val="es-EC"/>
+        </w:rPr>
+        <w:br w:type="textWrapping" w:clear="all"/>
+      </w:r>
     </w:p>
     <w:p>
       <w:pPr>
@@ -7574,6 +7747,16 @@
                 <w:lang w:val="es-EC"/>
               </w:rPr>
             </w:pPr>
+          </w:p>
+          <w:p>
+            <w:pPr>
+              <w:pStyle w:val="Textoindependiente"/>
+              <w:jc w:val="both"/>
+              <w:rPr>
+                <w:rFonts w:ascii="Verdana" w:hAnsi="Verdana"/>
+                <w:lang w:val="es-EC"/>
+              </w:rPr>
+            </w:pPr>
             <w:r>
               <w:rPr>
                 <w:rFonts w:ascii="Verdana" w:hAnsi="Verdana"/>
@@ -7693,7 +7876,10 @@
               </w:numPr>
               <w:jc w:val="both"/>
               <w:rPr>
-                <w:rFonts w:ascii="Verdana" w:hAnsi="Verdana"/>
+                <w:rStyle w:val="Hipervnculo"/>
+                <w:rFonts w:ascii="Verdana" w:hAnsi="Verdana"/>
+                <w:color w:val="auto"/>
+                <w:u w:val="none"/>
                 <w:lang w:val="es-EC"/>
               </w:rPr>
             </w:pPr>
@@ -7708,6 +7894,127 @@
               </w:r>
             </w:hyperlink>
           </w:p>
+          <w:p>
+            <w:pPr>
+              <w:pStyle w:val="Textoindependiente"/>
+              <w:jc w:val="both"/>
+              <w:rPr>
+                <w:rFonts w:ascii="Verdana" w:hAnsi="Verdana"/>
+                <w:lang w:val="es-EC"/>
+              </w:rPr>
+            </w:pPr>
+          </w:p>
+          <w:p>
+            <w:pPr>
+              <w:pStyle w:val="Textoindependiente"/>
+              <w:jc w:val="both"/>
+              <w:rPr>
+                <w:rFonts w:ascii="Verdana" w:hAnsi="Verdana"/>
+                <w:lang w:val="es-EC"/>
+              </w:rPr>
+            </w:pPr>
+            <w:r>
+              <w:rPr>
+                <w:rFonts w:ascii="Verdana" w:hAnsi="Verdana"/>
+                <w:lang w:val="es-EC"/>
+              </w:rPr>
+              <w:t xml:space="preserve">Se utilizarán las métricas de </w:t>
+            </w:r>
+            <w:proofErr w:type="spellStart"/>
+            <w:r>
+              <w:rPr>
+                <w:rFonts w:ascii="Verdana" w:hAnsi="Verdana"/>
+                <w:lang w:val="es-EC"/>
+              </w:rPr>
+              <w:t>testeabilidad</w:t>
+            </w:r>
+            <w:proofErr w:type="spellEnd"/>
+            <w:r>
+              <w:rPr>
+                <w:rFonts w:ascii="Verdana" w:hAnsi="Verdana"/>
+                <w:lang w:val="es-EC"/>
+              </w:rPr>
+              <w:t xml:space="preserve"> (o capacidad de probar el software)</w:t>
+            </w:r>
+            <w:r>
+              <w:rPr>
+                <w:rFonts w:ascii="Verdana" w:hAnsi="Verdana"/>
+                <w:lang w:val="es-EC"/>
+              </w:rPr>
+              <w:t xml:space="preserve"> y</w:t>
+            </w:r>
+            <w:r>
+              <w:rPr>
+                <w:rFonts w:ascii="Verdana" w:hAnsi="Verdana"/>
+                <w:lang w:val="es-EC"/>
+              </w:rPr>
+              <w:t xml:space="preserve"> de la complejidad del software (</w:t>
+            </w:r>
+            <w:proofErr w:type="spellStart"/>
+            <w:r>
+              <w:rPr>
+                <w:rFonts w:ascii="Verdana" w:hAnsi="Verdana"/>
+                <w:lang w:val="es-EC"/>
+              </w:rPr>
+              <w:t>ciclomática</w:t>
+            </w:r>
+            <w:proofErr w:type="spellEnd"/>
+            <w:r>
+              <w:rPr>
+                <w:rFonts w:ascii="Verdana" w:hAnsi="Verdana"/>
+                <w:lang w:val="es-EC"/>
+              </w:rPr>
+              <w:t xml:space="preserve">, contando los bucles y </w:t>
+            </w:r>
+            <w:r>
+              <w:rPr>
+                <w:rFonts w:ascii="Verdana" w:hAnsi="Verdana"/>
+                <w:lang w:val="es-EC"/>
+              </w:rPr>
+              <w:t>estructuras de control</w:t>
+            </w:r>
+            <w:r>
+              <w:rPr>
+                <w:rFonts w:ascii="Verdana" w:hAnsi="Verdana"/>
+                <w:lang w:val="es-EC"/>
+              </w:rPr>
+              <w:t xml:space="preserve">, etc.) </w:t>
+            </w:r>
+            <w:r>
+              <w:rPr>
+                <w:rFonts w:ascii="Verdana" w:hAnsi="Verdana"/>
+                <w:lang w:val="es-EC"/>
+              </w:rPr>
+              <w:t>para someter el software a auditoría</w:t>
+            </w:r>
+            <w:r>
+              <w:rPr>
+                <w:rFonts w:ascii="Verdana" w:hAnsi="Verdana"/>
+                <w:lang w:val="es-EC"/>
+              </w:rPr>
+              <w:t>.</w:t>
+            </w:r>
+          </w:p>
+          <w:p>
+            <w:pPr>
+              <w:pStyle w:val="Textoindependiente"/>
+              <w:jc w:val="both"/>
+              <w:rPr>
+                <w:rFonts w:ascii="Verdana" w:hAnsi="Verdana"/>
+                <w:lang w:val="es-EC"/>
+              </w:rPr>
+            </w:pPr>
+          </w:p>
+          <w:p>
+            <w:pPr>
+              <w:pStyle w:val="Textoindependiente"/>
+              <w:jc w:val="both"/>
+              <w:rPr>
+                <w:rFonts w:ascii="Verdana" w:hAnsi="Verdana"/>
+                <w:lang w:val="es-EC"/>
+              </w:rPr>
+            </w:pPr>
+          </w:p>
         </w:tc>
       </w:tr>
       <w:tr>
@@ -7739,6 +8046,7 @@
                 <w:smallCaps/>
                 <w:lang w:val="es-EC"/>
               </w:rPr>
+              <w:lastRenderedPageBreak/>
               <w:t>Verificación y Auditorías</w:t>
             </w:r>
             <w:r>
@@ -7869,6 +8177,264 @@
               <w:jc w:val="both"/>
               <w:rPr>
                 <w:rFonts w:ascii="Verdana" w:hAnsi="Verdana"/>
+                <w:lang w:val="es-UY"/>
+              </w:rPr>
+            </w:pPr>
+            <w:r>
+              <w:rPr>
+                <w:rFonts w:ascii="Verdana" w:hAnsi="Verdana"/>
+                <w:lang w:val="es-UY"/>
+              </w:rPr>
+              <w:t xml:space="preserve">Las auditorías de la configuración del Software servirán para determinar cómo </w:t>
+            </w:r>
+            <w:r>
+              <w:rPr>
+                <w:rFonts w:ascii="Verdana" w:hAnsi="Verdana"/>
+                <w:lang w:val="es-UY"/>
+              </w:rPr>
+              <w:t>los ítems</w:t>
+            </w:r>
+            <w:r>
+              <w:rPr>
+                <w:rFonts w:ascii="Verdana" w:hAnsi="Verdana"/>
+                <w:lang w:val="es-UY"/>
+              </w:rPr>
+              <w:t xml:space="preserve"> se configuración actual reflejan las características físicas y funcionales del software. Cada auditoría será realizada cuando se </w:t>
+            </w:r>
+            <w:r>
+              <w:rPr>
+                <w:rFonts w:ascii="Verdana" w:hAnsi="Verdana"/>
+                <w:lang w:val="es-UY"/>
+              </w:rPr>
+              <w:t>presenten las</w:t>
+            </w:r>
+            <w:r>
+              <w:rPr>
+                <w:rFonts w:ascii="Verdana" w:hAnsi="Verdana"/>
+                <w:lang w:val="es-UY"/>
+              </w:rPr>
+              <w:t xml:space="preserve"> demos al cliente y se valide </w:t>
+            </w:r>
+            <w:r>
+              <w:rPr>
+                <w:rFonts w:ascii="Verdana" w:hAnsi="Verdana"/>
+                <w:lang w:val="es-UY"/>
+              </w:rPr>
+              <w:t xml:space="preserve">la </w:t>
+            </w:r>
+            <w:r>
+              <w:rPr>
+                <w:rFonts w:ascii="Verdana" w:hAnsi="Verdana"/>
+                <w:lang w:val="es-UY"/>
+              </w:rPr>
+              <w:t>documentación, herramientas, tecnologías y módulos construidos.</w:t>
+            </w:r>
+          </w:p>
+          <w:p>
+            <w:pPr>
+              <w:pStyle w:val="Textoindependiente"/>
+              <w:jc w:val="both"/>
+              <w:rPr>
+                <w:rFonts w:ascii="Verdana" w:hAnsi="Verdana"/>
+                <w:lang w:val="es-UY"/>
+              </w:rPr>
+            </w:pPr>
+          </w:p>
+          <w:p>
+            <w:pPr>
+              <w:pStyle w:val="Textoindependiente"/>
+              <w:jc w:val="both"/>
+              <w:rPr>
+                <w:rFonts w:ascii="Verdana" w:hAnsi="Verdana"/>
+                <w:lang w:val="es-UY"/>
+              </w:rPr>
+            </w:pPr>
+            <w:r>
+              <w:rPr>
+                <w:rFonts w:ascii="Verdana" w:hAnsi="Verdana"/>
+                <w:lang w:val="es-UY"/>
+              </w:rPr>
+              <w:t xml:space="preserve">El proyecto SGVR </w:t>
+            </w:r>
+            <w:r>
+              <w:rPr>
+                <w:rFonts w:ascii="Verdana" w:hAnsi="Verdana"/>
+                <w:lang w:val="es-UY"/>
+              </w:rPr>
+              <w:t>para llevar a cabo el plan de gestión de configuración del software y las revisiones, utilizará</w:t>
+            </w:r>
+            <w:r>
+              <w:rPr>
+                <w:rFonts w:ascii="Verdana" w:hAnsi="Verdana"/>
+                <w:lang w:val="es-UY"/>
+              </w:rPr>
+              <w:t xml:space="preserve"> </w:t>
+            </w:r>
+            <w:r>
+              <w:rPr>
+                <w:rFonts w:ascii="Verdana" w:hAnsi="Verdana"/>
+                <w:lang w:val="es-UY"/>
+              </w:rPr>
+              <w:t xml:space="preserve">las siguientes herramientas: </w:t>
+            </w:r>
+            <w:r>
+              <w:rPr>
+                <w:rFonts w:ascii="Verdana" w:hAnsi="Verdana"/>
+                <w:lang w:val="es-UY"/>
+              </w:rPr>
+              <w:t xml:space="preserve">GitHub como sistema web de control colaborativo de revisión y desarrollo de software para alojar el proyecto gestionado con </w:t>
+            </w:r>
+            <w:r>
+              <w:rPr>
+                <w:rFonts w:ascii="Verdana" w:hAnsi="Verdana"/>
+                <w:lang w:val="es-UY"/>
+              </w:rPr>
+              <w:t>G</w:t>
+            </w:r>
+            <w:r>
+              <w:rPr>
+                <w:rFonts w:ascii="Verdana" w:hAnsi="Verdana"/>
+                <w:lang w:val="es-UY"/>
+              </w:rPr>
+              <w:t>it (sistema de control de versiones).</w:t>
+            </w:r>
+            <w:r>
+              <w:rPr>
+                <w:rFonts w:ascii="Verdana" w:hAnsi="Verdana"/>
+                <w:lang w:val="es-UY"/>
+              </w:rPr>
+              <w:t xml:space="preserve"> </w:t>
+            </w:r>
+          </w:p>
+          <w:p>
+            <w:pPr>
+              <w:pStyle w:val="Textoindependiente"/>
+              <w:jc w:val="both"/>
+              <w:rPr>
+                <w:rFonts w:ascii="Verdana" w:hAnsi="Verdana"/>
+                <w:lang w:val="es-UY"/>
+              </w:rPr>
+            </w:pPr>
+          </w:p>
+          <w:p>
+            <w:pPr>
+              <w:pStyle w:val="Textoindependiente"/>
+              <w:jc w:val="both"/>
+              <w:rPr>
+                <w:rFonts w:ascii="Verdana" w:hAnsi="Verdana"/>
+                <w:lang w:val="es-UY"/>
+              </w:rPr>
+            </w:pPr>
+            <w:r>
+              <w:rPr>
+                <w:rFonts w:ascii="Verdana" w:hAnsi="Verdana"/>
+                <w:lang w:val="es-UY"/>
+              </w:rPr>
+              <w:t>Mientras que el porcentaje de avance para cada tarea o historia asignad</w:t>
+            </w:r>
+            <w:r>
+              <w:rPr>
+                <w:rFonts w:ascii="Verdana" w:hAnsi="Verdana"/>
+                <w:lang w:val="es-UY"/>
+              </w:rPr>
+              <w:t>a</w:t>
+            </w:r>
+            <w:r>
+              <w:rPr>
+                <w:rFonts w:ascii="Verdana" w:hAnsi="Verdana"/>
+                <w:lang w:val="es-UY"/>
+              </w:rPr>
+              <w:t xml:space="preserve"> a los integrantes del proyecto se registrar</w:t>
+            </w:r>
+            <w:r>
+              <w:rPr>
+                <w:rFonts w:ascii="Verdana" w:hAnsi="Verdana"/>
+                <w:lang w:val="es-UY"/>
+              </w:rPr>
+              <w:t>á</w:t>
+            </w:r>
+            <w:r>
+              <w:rPr>
+                <w:rFonts w:ascii="Verdana" w:hAnsi="Verdana"/>
+                <w:lang w:val="es-UY"/>
+              </w:rPr>
+              <w:t>n en la herramienta de gestión JIRA</w:t>
+            </w:r>
+            <w:r>
+              <w:rPr>
+                <w:rFonts w:ascii="Verdana" w:hAnsi="Verdana"/>
+                <w:lang w:val="es-UY"/>
+              </w:rPr>
+              <w:t>,</w:t>
+            </w:r>
+            <w:r>
+              <w:rPr>
+                <w:rFonts w:ascii="Verdana" w:hAnsi="Verdana"/>
+                <w:lang w:val="es-UY"/>
+              </w:rPr>
+              <w:t xml:space="preserve"> junto a la hoja de ruta donde se observarán las tareas por hacer</w:t>
+            </w:r>
+            <w:r>
+              <w:rPr>
+                <w:rFonts w:ascii="Verdana" w:hAnsi="Verdana"/>
+                <w:lang w:val="es-UY"/>
+              </w:rPr>
+              <w:t xml:space="preserve"> (TO DO)</w:t>
+            </w:r>
+            <w:r>
+              <w:rPr>
+                <w:rFonts w:ascii="Verdana" w:hAnsi="Verdana"/>
+                <w:lang w:val="es-UY"/>
+              </w:rPr>
+              <w:t>, en progreso</w:t>
+            </w:r>
+            <w:r>
+              <w:rPr>
+                <w:rFonts w:ascii="Verdana" w:hAnsi="Verdana"/>
+                <w:lang w:val="es-UY"/>
+              </w:rPr>
+              <w:t xml:space="preserve"> (IN PROGRESS)</w:t>
+            </w:r>
+            <w:r>
+              <w:rPr>
+                <w:rFonts w:ascii="Verdana" w:hAnsi="Verdana"/>
+                <w:lang w:val="es-UY"/>
+              </w:rPr>
+              <w:t xml:space="preserve"> y las hechas</w:t>
+            </w:r>
+            <w:r>
+              <w:rPr>
+                <w:rFonts w:ascii="Verdana" w:hAnsi="Verdana"/>
+                <w:lang w:val="es-UY"/>
+              </w:rPr>
+              <w:t xml:space="preserve"> (DONE)</w:t>
+            </w:r>
+            <w:r>
+              <w:rPr>
+                <w:rFonts w:ascii="Verdana" w:hAnsi="Verdana"/>
+                <w:lang w:val="es-UY"/>
+              </w:rPr>
+              <w:t>.</w:t>
+            </w:r>
+          </w:p>
+          <w:p>
+            <w:pPr>
+              <w:pStyle w:val="Textoindependiente"/>
+              <w:jc w:val="both"/>
+              <w:rPr>
+                <w:rFonts w:ascii="Verdana" w:hAnsi="Verdana"/>
+                <w:lang w:val="es-UY"/>
+              </w:rPr>
+            </w:pPr>
+            <w:bookmarkStart w:id="2" w:name="_GoBack"/>
+            <w:bookmarkEnd w:id="2"/>
+          </w:p>
+          <w:p>
+            <w:pPr>
+              <w:pStyle w:val="Textoindependiente"/>
+              <w:jc w:val="both"/>
+              <w:rPr>
+                <w:rFonts w:ascii="Verdana" w:hAnsi="Verdana"/>
                 <w:lang w:val="es-EC"/>
               </w:rPr>
             </w:pPr>
@@ -7879,6 +8445,17 @@
               </w:rPr>
               <w:t xml:space="preserve">Las verificaciones de avances y auditorías de la integridad de la configuración serán rutinarias y semanales, realizadas por el Inspector de Aseguramiento de Calidad, donde se comprobará: </w:t>
             </w:r>
+          </w:p>
+          <w:p>
+            <w:pPr>
+              <w:pStyle w:val="Textoindependiente"/>
+              <w:jc w:val="both"/>
+              <w:rPr>
+                <w:rFonts w:ascii="Verdana" w:hAnsi="Verdana"/>
+                <w:u w:val="single"/>
+                <w:lang w:val="es-EC"/>
+              </w:rPr>
+            </w:pPr>
           </w:p>
           <w:p>
             <w:pPr>
@@ -7904,7 +8481,10 @@
           <w:p>
             <w:pPr>
               <w:pStyle w:val="Textoindependiente"/>
-              <w:ind w:left="720"/>
+              <w:numPr>
+                <w:ilvl w:val="0"/>
+                <w:numId w:val="22"/>
+              </w:numPr>
               <w:rPr>
                 <w:rFonts w:ascii="Verdana" w:hAnsi="Verdana"/>
                 <w:b/>
@@ -7918,6 +8498,7 @@
               </w:rPr>
               <w:t xml:space="preserve">Manejo adecuado del </w:t>
             </w:r>
+            <w:proofErr w:type="spellStart"/>
             <w:r>
               <w:rPr>
                 <w:rFonts w:ascii="Verdana" w:hAnsi="Verdana"/>
@@ -7946,6 +8527,7 @@
               </w:rPr>
               <w:t>onamiento</w:t>
             </w:r>
+            <w:proofErr w:type="spellEnd"/>
             <w:r>
               <w:rPr>
                 <w:rFonts w:ascii="Verdana" w:hAnsi="Verdana"/>
@@ -7953,6 +8535,18 @@
               </w:rPr>
               <w:t xml:space="preserve"> de la documentación.</w:t>
             </w:r>
+          </w:p>
+          <w:p>
+            <w:pPr>
+              <w:pStyle w:val="Textoindependiente"/>
+              <w:ind w:left="360"/>
+              <w:rPr>
+                <w:rFonts w:ascii="Verdana" w:hAnsi="Verdana"/>
+                <w:b/>
+                <w:u w:val="single"/>
+                <w:lang w:val="es-EC"/>
+              </w:rPr>
+            </w:pPr>
           </w:p>
         </w:tc>
       </w:tr>
@@ -8441,6 +9035,9 @@
         <w:p>
           <w:pPr>
             <w:jc w:val="right"/>
+            <w:rPr>
+              <w:u w:val="single"/>
+            </w:rPr>
           </w:pPr>
           <w:r>
             <w:rPr>
@@ -8457,7 +9054,33 @@
               <w:sz w:val="16"/>
               <w:szCs w:val="16"/>
             </w:rPr>
-            <w:t xml:space="preserve"> - Versión 1.0</w:t>
+            <w:t xml:space="preserve"> - </w:t>
+          </w:r>
+          <w:proofErr w:type="spellStart"/>
+          <w:r>
+            <w:rPr>
+              <w:rFonts w:ascii="Verdana" w:hAnsi="Verdana"/>
+              <w:sz w:val="16"/>
+              <w:szCs w:val="16"/>
+            </w:rPr>
+            <w:t>Versión</w:t>
+          </w:r>
+          <w:proofErr w:type="spellEnd"/>
+          <w:r>
+            <w:rPr>
+              <w:rFonts w:ascii="Verdana" w:hAnsi="Verdana"/>
+              <w:sz w:val="16"/>
+              <w:szCs w:val="16"/>
+            </w:rPr>
+            <w:t xml:space="preserve"> 1.</w:t>
+          </w:r>
+          <w:r>
+            <w:rPr>
+              <w:rFonts w:ascii="Verdana" w:hAnsi="Verdana"/>
+              <w:sz w:val="16"/>
+              <w:szCs w:val="16"/>
+            </w:rPr>
+            <w:t>2</w:t>
           </w:r>
         </w:p>
       </w:tc>
@@ -8578,7 +9201,16 @@
               <w:szCs w:val="16"/>
               <w:lang w:val="es-EC"/>
             </w:rPr>
-            <w:t xml:space="preserve"> - Versión 1.0</w:t>
+            <w:t xml:space="preserve"> - Versión 1.</w:t>
+          </w:r>
+          <w:r>
+            <w:rPr>
+              <w:rFonts w:ascii="Verdana" w:hAnsi="Verdana"/>
+              <w:sz w:val="16"/>
+              <w:szCs w:val="16"/>
+              <w:lang w:val="es-EC"/>
+            </w:rPr>
+            <w:t>2</w:t>
           </w:r>
         </w:p>
       </w:tc>
@@ -9014,7 +9646,7 @@
   <w:abstractNum w:abstractNumId="4" w15:restartNumberingAfterBreak="0">
     <w:nsid w:val="17C5118E"/>
     <w:multiLevelType w:val="hybridMultilevel"/>
-    <w:tmpl w:val="557AC55A"/>
+    <w:tmpl w:val="F76A46DA"/>
     <w:lvl w:ilvl="0" w:tplc="6EBECA48">
       <w:numFmt w:val="bullet"/>
       <w:lvlText w:val="•"/>
@@ -10771,6 +11403,7 @@
     <w:lsdException w:name="Strong" w:qFormat="1"/>
     <w:lsdException w:name="Emphasis" w:qFormat="1"/>
     <w:lsdException w:name="HTML Keyboard" w:semiHidden="1" w:unhideWhenUsed="1"/>
+    <w:lsdException w:name="Normal Table" w:semiHidden="1" w:unhideWhenUsed="1"/>
     <w:lsdException w:name="annotation subject" w:semiHidden="1" w:unhideWhenUsed="1"/>
     <w:lsdException w:name="No List" w:semiHidden="1" w:unhideWhenUsed="1"/>
     <w:lsdException w:name="Outline List 1" w:semiHidden="1" w:unhideWhenUsed="1"/>
@@ -10813,8 +11446,11 @@
     <w:lsdException w:name="Table Contemporary" w:semiHidden="1" w:unhideWhenUsed="1"/>
     <w:lsdException w:name="Table Elegant" w:semiHidden="1" w:unhideWhenUsed="1"/>
     <w:lsdException w:name="Table Professional" w:semiHidden="1" w:unhideWhenUsed="1"/>
+    <w:lsdException w:name="Table Subtle 1" w:semiHidden="1" w:unhideWhenUsed="1"/>
     <w:lsdException w:name="Table Subtle 2" w:semiHidden="1" w:unhideWhenUsed="1"/>
     <w:lsdException w:name="Table Web 1" w:semiHidden="1" w:unhideWhenUsed="1"/>
+    <w:lsdException w:name="Table Web 2" w:semiHidden="1" w:unhideWhenUsed="1"/>
+    <w:lsdException w:name="Table Web 3" w:semiHidden="1" w:unhideWhenUsed="1"/>
     <w:lsdException w:name="Balloon Text" w:semiHidden="1" w:unhideWhenUsed="1"/>
     <w:lsdException w:name="Table Theme" w:semiHidden="1" w:unhideWhenUsed="1"/>
     <w:lsdException w:name="Placeholder Text" w:semiHidden="1" w:uiPriority="99"/>
@@ -11123,7 +11759,6 @@
   <w:style w:type="character" w:default="1" w:styleId="Fuentedeprrafopredeter">
     <w:name w:val="Default Paragraph Font"/>
     <w:uiPriority w:val="1"/>
-    <w:semiHidden/>
     <w:unhideWhenUsed/>
   </w:style>
   <w:style w:type="table" w:default="1" w:styleId="Tablanormal">
@@ -11559,7 +12194,7 @@
 </file>
 
 <file path=customXml/itemProps1.xml><?xml version="1.0" encoding="utf-8"?>
-<ds:datastoreItem xmlns:ds="http://schemas.openxmlformats.org/officeDocument/2006/customXml" ds:itemID="{C80F829C-36DB-4757-9890-794FBC525C6B}">
+<ds:datastoreItem xmlns:ds="http://schemas.openxmlformats.org/officeDocument/2006/customXml" ds:itemID="{9F31AE69-B72D-4EFC-B57B-EE8DE7585889}">
   <ds:schemaRefs>
     <ds:schemaRef ds:uri="http://schemas.openxmlformats.org/officeDocument/2006/bibliography"/>
   </ds:schemaRefs>

</xml_diff>

<commit_message>
Correcciones de formato y ortografía - Gestion de la Config y Cronog del PRY
</commit_message>
<xml_diff>
--- a/FGPR_018_06 - Plan de Gestión de la Configuración.docx
+++ b/FGPR_018_06 - Plan de Gestión de la Configuración.docx
@@ -7591,7 +7591,23 @@
                 <w:rFonts w:ascii="Verdana" w:hAnsi="Verdana"/>
                 <w:lang w:val="es-EC"/>
               </w:rPr>
-              <w:t>Tras realizar el cambio se comunicará, si así está establecido, a todos aquellos que estén afectados por dicho cambio. De esta forma, se preservar la integridad de los productos haciendo que todo el mundo trabaje con las versiones correctas.</w:t>
+              <w:t>Tras realizar el cambio se comunicará, si así está establecido, a todos aquellos que estén afectados por dicho cambio. De esta forma, se preservar</w:t>
+            </w:r>
+            <w:r>
+              <w:rPr>
+                <w:rFonts w:ascii="Verdana" w:hAnsi="Verdana"/>
+                <w:lang w:val="es-EC"/>
+              </w:rPr>
+              <w:t>á</w:t>
+            </w:r>
+            <w:bookmarkStart w:id="2" w:name="_GoBack"/>
+            <w:bookmarkEnd w:id="2"/>
+            <w:r>
+              <w:rPr>
+                <w:rFonts w:ascii="Verdana" w:hAnsi="Verdana"/>
+                <w:lang w:val="es-EC"/>
+              </w:rPr>
+              <w:t xml:space="preserve"> la integridad de los productos haciendo que todo el mundo trabaje con las versiones correctas.</w:t>
             </w:r>
           </w:p>
           <w:p>
@@ -7918,23 +7934,7 @@
                 <w:rFonts w:ascii="Verdana" w:hAnsi="Verdana"/>
                 <w:lang w:val="es-EC"/>
               </w:rPr>
-              <w:t xml:space="preserve">Se utilizarán las métricas de </w:t>
-            </w:r>
-            <w:proofErr w:type="spellStart"/>
-            <w:r>
-              <w:rPr>
-                <w:rFonts w:ascii="Verdana" w:hAnsi="Verdana"/>
-                <w:lang w:val="es-EC"/>
-              </w:rPr>
-              <w:t>testeabilidad</w:t>
-            </w:r>
-            <w:proofErr w:type="spellEnd"/>
-            <w:r>
-              <w:rPr>
-                <w:rFonts w:ascii="Verdana" w:hAnsi="Verdana"/>
-                <w:lang w:val="es-EC"/>
-              </w:rPr>
-              <w:t xml:space="preserve"> (o capacidad de probar el software)</w:t>
+              <w:t>Se utilizarán las métricas de testeabilidad (o capacidad de probar el software)</w:t>
             </w:r>
             <w:r>
               <w:rPr>
@@ -7948,23 +7948,7 @@
                 <w:rFonts w:ascii="Verdana" w:hAnsi="Verdana"/>
                 <w:lang w:val="es-EC"/>
               </w:rPr>
-              <w:t xml:space="preserve"> de la complejidad del software (</w:t>
-            </w:r>
-            <w:proofErr w:type="spellStart"/>
-            <w:r>
-              <w:rPr>
-                <w:rFonts w:ascii="Verdana" w:hAnsi="Verdana"/>
-                <w:lang w:val="es-EC"/>
-              </w:rPr>
-              <w:t>ciclomática</w:t>
-            </w:r>
-            <w:proofErr w:type="spellEnd"/>
-            <w:r>
-              <w:rPr>
-                <w:rFonts w:ascii="Verdana" w:hAnsi="Verdana"/>
-                <w:lang w:val="es-EC"/>
-              </w:rPr>
-              <w:t xml:space="preserve">, contando los bucles y </w:t>
+              <w:t xml:space="preserve"> de la complejidad del software (ciclomática, contando los bucles y </w:t>
             </w:r>
             <w:r>
               <w:rPr>
@@ -7978,21 +7962,7 @@
                 <w:rFonts w:ascii="Verdana" w:hAnsi="Verdana"/>
                 <w:lang w:val="es-EC"/>
               </w:rPr>
-              <w:t xml:space="preserve">, etc.) </w:t>
-            </w:r>
-            <w:r>
-              <w:rPr>
-                <w:rFonts w:ascii="Verdana" w:hAnsi="Verdana"/>
-                <w:lang w:val="es-EC"/>
-              </w:rPr>
-              <w:t>para someter el software a auditoría</w:t>
-            </w:r>
-            <w:r>
-              <w:rPr>
-                <w:rFonts w:ascii="Verdana" w:hAnsi="Verdana"/>
-                <w:lang w:val="es-EC"/>
-              </w:rPr>
-              <w:t>.</w:t>
+              <w:t>, etc.) para someter el software a auditoría.</w:t>
             </w:r>
           </w:p>
           <w:p>
@@ -8185,49 +8155,111 @@
                 <w:rFonts w:ascii="Verdana" w:hAnsi="Verdana"/>
                 <w:lang w:val="es-UY"/>
               </w:rPr>
-              <w:t xml:space="preserve">Las auditorías de la configuración del Software servirán para determinar cómo </w:t>
+              <w:t xml:space="preserve">Las auditorías de la configuración del Software servirán para determinar cómo los ítems se configuración actual reflejan las características físicas y funcionales del software. Cada auditoría será realizada cuando se </w:t>
             </w:r>
             <w:r>
               <w:rPr>
                 <w:rFonts w:ascii="Verdana" w:hAnsi="Verdana"/>
                 <w:lang w:val="es-UY"/>
               </w:rPr>
-              <w:t>los ítems</w:t>
+              <w:t>presenten las</w:t>
             </w:r>
             <w:r>
               <w:rPr>
                 <w:rFonts w:ascii="Verdana" w:hAnsi="Verdana"/>
                 <w:lang w:val="es-UY"/>
               </w:rPr>
-              <w:t xml:space="preserve"> se configuración actual reflejan las características físicas y funcionales del software. Cada auditoría será realizada cuando se </w:t>
+              <w:t xml:space="preserve"> demos al cliente y se valide </w:t>
             </w:r>
             <w:r>
               <w:rPr>
                 <w:rFonts w:ascii="Verdana" w:hAnsi="Verdana"/>
                 <w:lang w:val="es-UY"/>
               </w:rPr>
-              <w:t>presenten las</w:t>
+              <w:t xml:space="preserve">la </w:t>
             </w:r>
             <w:r>
               <w:rPr>
                 <w:rFonts w:ascii="Verdana" w:hAnsi="Verdana"/>
                 <w:lang w:val="es-UY"/>
               </w:rPr>
-              <w:t xml:space="preserve"> demos al cliente y se valide </w:t>
-            </w:r>
-            <w:r>
+              <w:t>documentación, herramientas, tecnologías y módulos construidos.</w:t>
+            </w:r>
+          </w:p>
+          <w:p>
+            <w:pPr>
+              <w:pStyle w:val="Textoindependiente"/>
+              <w:jc w:val="both"/>
               <w:rPr>
                 <w:rFonts w:ascii="Verdana" w:hAnsi="Verdana"/>
                 <w:lang w:val="es-UY"/>
               </w:rPr>
-              <w:t xml:space="preserve">la </w:t>
-            </w:r>
-            <w:r>
+            </w:pPr>
+          </w:p>
+          <w:p>
+            <w:pPr>
+              <w:pStyle w:val="Textoindependiente"/>
+              <w:jc w:val="both"/>
               <w:rPr>
                 <w:rFonts w:ascii="Verdana" w:hAnsi="Verdana"/>
                 <w:lang w:val="es-UY"/>
               </w:rPr>
-              <w:t>documentación, herramientas, tecnologías y módulos construidos.</w:t>
+            </w:pPr>
+            <w:r>
+              <w:rPr>
+                <w:rFonts w:ascii="Verdana" w:hAnsi="Verdana"/>
+                <w:lang w:val="es-UY"/>
+              </w:rPr>
+              <w:t xml:space="preserve">El proyecto SGVR </w:t>
+            </w:r>
+            <w:r>
+              <w:rPr>
+                <w:rFonts w:ascii="Verdana" w:hAnsi="Verdana"/>
+                <w:lang w:val="es-UY"/>
+              </w:rPr>
+              <w:t>para llevar a cabo el plan de gestión de configuración del software y las revisiones, utilizará</w:t>
+            </w:r>
+            <w:r>
+              <w:rPr>
+                <w:rFonts w:ascii="Verdana" w:hAnsi="Verdana"/>
+                <w:lang w:val="es-UY"/>
+              </w:rPr>
+              <w:t xml:space="preserve"> </w:t>
+            </w:r>
+            <w:r>
+              <w:rPr>
+                <w:rFonts w:ascii="Verdana" w:hAnsi="Verdana"/>
+                <w:lang w:val="es-UY"/>
+              </w:rPr>
+              <w:t xml:space="preserve">las siguientes herramientas: </w:t>
+            </w:r>
+            <w:r>
+              <w:rPr>
+                <w:rFonts w:ascii="Verdana" w:hAnsi="Verdana"/>
+                <w:lang w:val="es-UY"/>
+              </w:rPr>
+              <w:t xml:space="preserve">GitHub como sistema web de control colaborativo de revisión y desarrollo de software para alojar el proyecto gestionado con </w:t>
+            </w:r>
+            <w:r>
+              <w:rPr>
+                <w:rFonts w:ascii="Verdana" w:hAnsi="Verdana"/>
+                <w:lang w:val="es-UY"/>
+              </w:rPr>
+              <w:t>G</w:t>
+            </w:r>
+            <w:r>
+              <w:rPr>
+                <w:rFonts w:ascii="Verdana" w:hAnsi="Verdana"/>
+                <w:lang w:val="es-UY"/>
+              </w:rPr>
+              <w:t>it (sistema de control de versiones).</w:t>
+            </w:r>
+            <w:r>
+              <w:rPr>
+                <w:rFonts w:ascii="Verdana" w:hAnsi="Verdana"/>
+                <w:lang w:val="es-UY"/>
+              </w:rPr>
+              <w:t xml:space="preserve"> </w:t>
             </w:r>
           </w:p>
           <w:p>
@@ -8254,56 +8286,91 @@
                 <w:rFonts w:ascii="Verdana" w:hAnsi="Verdana"/>
                 <w:lang w:val="es-UY"/>
               </w:rPr>
-              <w:t xml:space="preserve">El proyecto SGVR </w:t>
+              <w:t>Mientras que el porcentaje de avance para cada tarea o historia asignad</w:t>
             </w:r>
             <w:r>
               <w:rPr>
                 <w:rFonts w:ascii="Verdana" w:hAnsi="Verdana"/>
                 <w:lang w:val="es-UY"/>
               </w:rPr>
-              <w:t>para llevar a cabo el plan de gestión de configuración del software y las revisiones, utilizará</w:t>
+              <w:t>a</w:t>
             </w:r>
             <w:r>
               <w:rPr>
                 <w:rFonts w:ascii="Verdana" w:hAnsi="Verdana"/>
                 <w:lang w:val="es-UY"/>
               </w:rPr>
-              <w:t xml:space="preserve"> </w:t>
+              <w:t xml:space="preserve"> a los integrantes del proyecto se registrar</w:t>
             </w:r>
             <w:r>
               <w:rPr>
                 <w:rFonts w:ascii="Verdana" w:hAnsi="Verdana"/>
                 <w:lang w:val="es-UY"/>
               </w:rPr>
-              <w:t xml:space="preserve">las siguientes herramientas: </w:t>
+              <w:t>á</w:t>
             </w:r>
             <w:r>
               <w:rPr>
                 <w:rFonts w:ascii="Verdana" w:hAnsi="Verdana"/>
                 <w:lang w:val="es-UY"/>
               </w:rPr>
-              <w:t xml:space="preserve">GitHub como sistema web de control colaborativo de revisión y desarrollo de software para alojar el proyecto gestionado con </w:t>
+              <w:t>n en la herramienta de gestión JIRA</w:t>
             </w:r>
             <w:r>
               <w:rPr>
                 <w:rFonts w:ascii="Verdana" w:hAnsi="Verdana"/>
                 <w:lang w:val="es-UY"/>
               </w:rPr>
-              <w:t>G</w:t>
+              <w:t>,</w:t>
             </w:r>
             <w:r>
               <w:rPr>
                 <w:rFonts w:ascii="Verdana" w:hAnsi="Verdana"/>
                 <w:lang w:val="es-UY"/>
               </w:rPr>
-              <w:t>it (sistema de control de versiones).</w:t>
+              <w:t xml:space="preserve"> junto a la hoja de ruta donde se observarán las tareas por hacer</w:t>
             </w:r>
             <w:r>
               <w:rPr>
                 <w:rFonts w:ascii="Verdana" w:hAnsi="Verdana"/>
                 <w:lang w:val="es-UY"/>
               </w:rPr>
-              <w:t xml:space="preserve"> </w:t>
+              <w:t xml:space="preserve"> (TO DO)</w:t>
+            </w:r>
+            <w:r>
+              <w:rPr>
+                <w:rFonts w:ascii="Verdana" w:hAnsi="Verdana"/>
+                <w:lang w:val="es-UY"/>
+              </w:rPr>
+              <w:t>, en progreso</w:t>
+            </w:r>
+            <w:r>
+              <w:rPr>
+                <w:rFonts w:ascii="Verdana" w:hAnsi="Verdana"/>
+                <w:lang w:val="es-UY"/>
+              </w:rPr>
+              <w:t xml:space="preserve"> (IN PROGRESS)</w:t>
+            </w:r>
+            <w:r>
+              <w:rPr>
+                <w:rFonts w:ascii="Verdana" w:hAnsi="Verdana"/>
+                <w:lang w:val="es-UY"/>
+              </w:rPr>
+              <w:t xml:space="preserve"> y las hechas</w:t>
+            </w:r>
+            <w:r>
+              <w:rPr>
+                <w:rFonts w:ascii="Verdana" w:hAnsi="Verdana"/>
+                <w:lang w:val="es-UY"/>
+              </w:rPr>
+              <w:t xml:space="preserve"> (DONE)</w:t>
+            </w:r>
+            <w:r>
+              <w:rPr>
+                <w:rFonts w:ascii="Verdana" w:hAnsi="Verdana"/>
+                <w:lang w:val="es-UY"/>
+              </w:rPr>
+              <w:t>.</w:t>
             </w:r>
           </w:p>
           <w:p>
@@ -8315,119 +8382,6 @@
                 <w:lang w:val="es-UY"/>
               </w:rPr>
             </w:pPr>
-          </w:p>
-          <w:p>
-            <w:pPr>
-              <w:pStyle w:val="Textoindependiente"/>
-              <w:jc w:val="both"/>
-              <w:rPr>
-                <w:rFonts w:ascii="Verdana" w:hAnsi="Verdana"/>
-                <w:lang w:val="es-UY"/>
-              </w:rPr>
-            </w:pPr>
-            <w:r>
-              <w:rPr>
-                <w:rFonts w:ascii="Verdana" w:hAnsi="Verdana"/>
-                <w:lang w:val="es-UY"/>
-              </w:rPr>
-              <w:t>Mientras que el porcentaje de avance para cada tarea o historia asignad</w:t>
-            </w:r>
-            <w:r>
-              <w:rPr>
-                <w:rFonts w:ascii="Verdana" w:hAnsi="Verdana"/>
-                <w:lang w:val="es-UY"/>
-              </w:rPr>
-              <w:t>a</w:t>
-            </w:r>
-            <w:r>
-              <w:rPr>
-                <w:rFonts w:ascii="Verdana" w:hAnsi="Verdana"/>
-                <w:lang w:val="es-UY"/>
-              </w:rPr>
-              <w:t xml:space="preserve"> a los integrantes del proyecto se registrar</w:t>
-            </w:r>
-            <w:r>
-              <w:rPr>
-                <w:rFonts w:ascii="Verdana" w:hAnsi="Verdana"/>
-                <w:lang w:val="es-UY"/>
-              </w:rPr>
-              <w:t>á</w:t>
-            </w:r>
-            <w:r>
-              <w:rPr>
-                <w:rFonts w:ascii="Verdana" w:hAnsi="Verdana"/>
-                <w:lang w:val="es-UY"/>
-              </w:rPr>
-              <w:t>n en la herramienta de gestión JIRA</w:t>
-            </w:r>
-            <w:r>
-              <w:rPr>
-                <w:rFonts w:ascii="Verdana" w:hAnsi="Verdana"/>
-                <w:lang w:val="es-UY"/>
-              </w:rPr>
-              <w:t>,</w:t>
-            </w:r>
-            <w:r>
-              <w:rPr>
-                <w:rFonts w:ascii="Verdana" w:hAnsi="Verdana"/>
-                <w:lang w:val="es-UY"/>
-              </w:rPr>
-              <w:t xml:space="preserve"> junto a la hoja de ruta donde se observarán las tareas por hacer</w:t>
-            </w:r>
-            <w:r>
-              <w:rPr>
-                <w:rFonts w:ascii="Verdana" w:hAnsi="Verdana"/>
-                <w:lang w:val="es-UY"/>
-              </w:rPr>
-              <w:t xml:space="preserve"> (TO DO)</w:t>
-            </w:r>
-            <w:r>
-              <w:rPr>
-                <w:rFonts w:ascii="Verdana" w:hAnsi="Verdana"/>
-                <w:lang w:val="es-UY"/>
-              </w:rPr>
-              <w:t>, en progreso</w:t>
-            </w:r>
-            <w:r>
-              <w:rPr>
-                <w:rFonts w:ascii="Verdana" w:hAnsi="Verdana"/>
-                <w:lang w:val="es-UY"/>
-              </w:rPr>
-              <w:t xml:space="preserve"> (IN PROGRESS)</w:t>
-            </w:r>
-            <w:r>
-              <w:rPr>
-                <w:rFonts w:ascii="Verdana" w:hAnsi="Verdana"/>
-                <w:lang w:val="es-UY"/>
-              </w:rPr>
-              <w:t xml:space="preserve"> y las hechas</w:t>
-            </w:r>
-            <w:r>
-              <w:rPr>
-                <w:rFonts w:ascii="Verdana" w:hAnsi="Verdana"/>
-                <w:lang w:val="es-UY"/>
-              </w:rPr>
-              <w:t xml:space="preserve"> (DONE)</w:t>
-            </w:r>
-            <w:r>
-              <w:rPr>
-                <w:rFonts w:ascii="Verdana" w:hAnsi="Verdana"/>
-                <w:lang w:val="es-UY"/>
-              </w:rPr>
-              <w:t>.</w:t>
-            </w:r>
-          </w:p>
-          <w:p>
-            <w:pPr>
-              <w:pStyle w:val="Textoindependiente"/>
-              <w:jc w:val="both"/>
-              <w:rPr>
-                <w:rFonts w:ascii="Verdana" w:hAnsi="Verdana"/>
-                <w:lang w:val="es-UY"/>
-              </w:rPr>
-            </w:pPr>
-            <w:bookmarkStart w:id="2" w:name="_GoBack"/>
-            <w:bookmarkEnd w:id="2"/>
           </w:p>
           <w:p>
             <w:pPr>
@@ -8498,7 +8452,6 @@
               </w:rPr>
               <w:t xml:space="preserve">Manejo adecuado del </w:t>
             </w:r>
-            <w:proofErr w:type="spellStart"/>
             <w:r>
               <w:rPr>
                 <w:rFonts w:ascii="Verdana" w:hAnsi="Verdana"/>
@@ -8525,15 +8478,7 @@
                 <w:rFonts w:ascii="Verdana" w:hAnsi="Verdana"/>
                 <w:lang w:val="es-EC"/>
               </w:rPr>
-              <w:t>onamiento</w:t>
-            </w:r>
-            <w:proofErr w:type="spellEnd"/>
-            <w:r>
-              <w:rPr>
-                <w:rFonts w:ascii="Verdana" w:hAnsi="Verdana"/>
-                <w:lang w:val="es-EC"/>
-              </w:rPr>
-              <w:t xml:space="preserve"> de la documentación.</w:t>
+              <w:t>onamiento de la documentación.</w:t>
             </w:r>
           </w:p>
           <w:p>
@@ -9054,25 +8999,7 @@
               <w:sz w:val="16"/>
               <w:szCs w:val="16"/>
             </w:rPr>
-            <w:t xml:space="preserve"> - </w:t>
-          </w:r>
-          <w:proofErr w:type="spellStart"/>
-          <w:r>
-            <w:rPr>
-              <w:rFonts w:ascii="Verdana" w:hAnsi="Verdana"/>
-              <w:sz w:val="16"/>
-              <w:szCs w:val="16"/>
-            </w:rPr>
-            <w:t>Versión</w:t>
-          </w:r>
-          <w:proofErr w:type="spellEnd"/>
-          <w:r>
-            <w:rPr>
-              <w:rFonts w:ascii="Verdana" w:hAnsi="Verdana"/>
-              <w:sz w:val="16"/>
-              <w:szCs w:val="16"/>
-            </w:rPr>
-            <w:t xml:space="preserve"> 1.</w:t>
+            <w:t xml:space="preserve"> - Versión 1.</w:t>
           </w:r>
           <w:r>
             <w:rPr>
@@ -11759,6 +11686,7 @@
   <w:style w:type="character" w:default="1" w:styleId="Fuentedeprrafopredeter">
     <w:name w:val="Default Paragraph Font"/>
     <w:uiPriority w:val="1"/>
+    <w:semiHidden/>
     <w:unhideWhenUsed/>
   </w:style>
   <w:style w:type="table" w:default="1" w:styleId="Tablanormal">
@@ -12194,7 +12122,7 @@
 </file>
 
 <file path=customXml/itemProps1.xml><?xml version="1.0" encoding="utf-8"?>
-<ds:datastoreItem xmlns:ds="http://schemas.openxmlformats.org/officeDocument/2006/customXml" ds:itemID="{9F31AE69-B72D-4EFC-B57B-EE8DE7585889}">
+<ds:datastoreItem xmlns:ds="http://schemas.openxmlformats.org/officeDocument/2006/customXml" ds:itemID="{48CE876D-C7CF-492D-9449-5770D52D58D9}">
   <ds:schemaRefs>
     <ds:schemaRef ds:uri="http://schemas.openxmlformats.org/officeDocument/2006/bibliography"/>
   </ds:schemaRefs>

</xml_diff>